<commit_message>
Did some more reading/writing on ken's topic.
</commit_message>
<xml_diff>
--- a/Comps Reading List/Positive Psychology - Gratefulness/Positive Psych - Gratefulness.docx
+++ b/Comps Reading List/Positive Psychology - Gratefulness/Positive Psych - Gratefulness.docx
@@ -249,12 +249,21 @@
           <w:szCs w:val="24"/>
         </w:rPr>
       </w:pPr>
-      <w:r>
-        <w:rPr>
-          <w:sz w:val="24"/>
-          <w:szCs w:val="24"/>
-        </w:rPr>
-        <w:t>Lvl 1: Positive emotions mark successful flourishing/optimal well-being</w:t>
+      <w:proofErr w:type="spellStart"/>
+      <w:r>
+        <w:rPr>
+          <w:sz w:val="24"/>
+          <w:szCs w:val="24"/>
+        </w:rPr>
+        <w:t>Lvl</w:t>
+      </w:r>
+      <w:proofErr w:type="spellEnd"/>
+      <w:r>
+        <w:rPr>
+          <w:sz w:val="24"/>
+          <w:szCs w:val="24"/>
+        </w:rPr>
+        <w:t xml:space="preserve"> 1: Positive emotions mark successful flourishing/optimal well-being</w:t>
       </w:r>
     </w:p>
     <w:p>
@@ -294,7 +303,23 @@
           <w:sz w:val="24"/>
           <w:szCs w:val="24"/>
         </w:rPr>
-        <w:t>The balance of positive and negative emotions has been shown to be indicative of individual judgements of subjective well being.</w:t>
+        <w:t xml:space="preserve">The balance of positive and negative emotions has been shown to be indicative of individual judgements of subjective </w:t>
+      </w:r>
+      <w:proofErr w:type="spellStart"/>
+      <w:r>
+        <w:rPr>
+          <w:sz w:val="24"/>
+          <w:szCs w:val="24"/>
+        </w:rPr>
+        <w:t>well being</w:t>
+      </w:r>
+      <w:proofErr w:type="spellEnd"/>
+      <w:r>
+        <w:rPr>
+          <w:sz w:val="24"/>
+          <w:szCs w:val="24"/>
+        </w:rPr>
+        <w:t>.</w:t>
       </w:r>
     </w:p>
     <w:p>
@@ -359,12 +384,21 @@
           <w:szCs w:val="24"/>
         </w:rPr>
       </w:pPr>
-      <w:r>
-        <w:rPr>
-          <w:sz w:val="24"/>
-          <w:szCs w:val="24"/>
-        </w:rPr>
-        <w:t>Lvl 2: Positive emotions don’t just SIGNAL flourishing, but directly help PRODUCE flourishing!</w:t>
+      <w:proofErr w:type="spellStart"/>
+      <w:r>
+        <w:rPr>
+          <w:sz w:val="24"/>
+          <w:szCs w:val="24"/>
+        </w:rPr>
+        <w:t>Lvl</w:t>
+      </w:r>
+      <w:proofErr w:type="spellEnd"/>
+      <w:r>
+        <w:rPr>
+          <w:sz w:val="24"/>
+          <w:szCs w:val="24"/>
+        </w:rPr>
+        <w:t xml:space="preserve"> 2: Positive emotions don’t just SIGNAL flourishing, but directly help PRODUCE flourishing!</w:t>
       </w:r>
     </w:p>
     <w:p>
@@ -540,7 +574,23 @@
           <w:sz w:val="24"/>
           <w:szCs w:val="24"/>
         </w:rPr>
-        <w:t>Affect is WITHIN emotions, sure, but also within other phenomena, suich as sensations, attitudes, moods, and even traits!</w:t>
+        <w:t xml:space="preserve">Affect is WITHIN emotions, sure, but also within other phenomena, </w:t>
+      </w:r>
+      <w:proofErr w:type="spellStart"/>
+      <w:r>
+        <w:rPr>
+          <w:sz w:val="24"/>
+          <w:szCs w:val="24"/>
+        </w:rPr>
+        <w:t>suich</w:t>
+      </w:r>
+      <w:proofErr w:type="spellEnd"/>
+      <w:r>
+        <w:rPr>
+          <w:sz w:val="24"/>
+          <w:szCs w:val="24"/>
+        </w:rPr>
+        <w:t xml:space="preserve"> as sensations, attitudes, moods, and even traits!</w:t>
       </w:r>
     </w:p>
     <w:p>
@@ -614,28 +664,2030 @@
           <w:sz w:val="24"/>
           <w:szCs w:val="24"/>
         </w:rPr>
-        <w:t>Emotions are seen as brief and engage the multiple-systems described above while affect is more ‘long-lasting’</w:t>
-      </w:r>
-    </w:p>
-    <w:p>
-      <w:pPr>
-        <w:pStyle w:val="ListParagraph"/>
-        <w:numPr>
-          <w:ilvl w:val="1"/>
-          <w:numId w:val="1"/>
-        </w:numPr>
-        <w:rPr>
-          <w:sz w:val="24"/>
-          <w:szCs w:val="24"/>
-        </w:rPr>
-      </w:pPr>
-      <w:r>
-        <w:rPr>
-          <w:sz w:val="24"/>
-          <w:szCs w:val="24"/>
-        </w:rPr>
-        <w:t>Emotions fit into categories like fear, anger, joy, etc. , in contrast, affect is either positive or negative.</w:t>
-      </w:r>
+        <w:t xml:space="preserve">Emotions are seen as brief and engage the </w:t>
+      </w:r>
+      <w:proofErr w:type="gramStart"/>
+      <w:r>
+        <w:rPr>
+          <w:sz w:val="24"/>
+          <w:szCs w:val="24"/>
+        </w:rPr>
+        <w:t>multiple-systems</w:t>
+      </w:r>
+      <w:proofErr w:type="gramEnd"/>
+      <w:r>
+        <w:rPr>
+          <w:sz w:val="24"/>
+          <w:szCs w:val="24"/>
+        </w:rPr>
+        <w:t xml:space="preserve"> described above while affect is more ‘long-lasting’</w:t>
+      </w:r>
+    </w:p>
+    <w:p>
+      <w:pPr>
+        <w:pStyle w:val="ListParagraph"/>
+        <w:numPr>
+          <w:ilvl w:val="1"/>
+          <w:numId w:val="1"/>
+        </w:numPr>
+        <w:rPr>
+          <w:sz w:val="24"/>
+          <w:szCs w:val="24"/>
+        </w:rPr>
+      </w:pPr>
+      <w:r>
+        <w:rPr>
+          <w:sz w:val="24"/>
+          <w:szCs w:val="24"/>
+        </w:rPr>
+        <w:t xml:space="preserve">Emotions fit into categories like fear, anger, joy, </w:t>
+      </w:r>
+      <w:proofErr w:type="gramStart"/>
+      <w:r>
+        <w:rPr>
+          <w:sz w:val="24"/>
+          <w:szCs w:val="24"/>
+        </w:rPr>
+        <w:t>etc. ,</w:t>
+      </w:r>
+      <w:proofErr w:type="gramEnd"/>
+      <w:r>
+        <w:rPr>
+          <w:sz w:val="24"/>
+          <w:szCs w:val="24"/>
+        </w:rPr>
+        <w:t xml:space="preserve"> in contrast, affect is either positive or negative.</w:t>
+      </w:r>
+    </w:p>
+    <w:p>
+      <w:pPr>
+        <w:rPr>
+          <w:sz w:val="24"/>
+          <w:szCs w:val="24"/>
+        </w:rPr>
+      </w:pPr>
+      <w:r>
+        <w:rPr>
+          <w:sz w:val="24"/>
+          <w:szCs w:val="24"/>
+        </w:rPr>
+        <w:t>Functions of Affect and Emotions</w:t>
+      </w:r>
+    </w:p>
+    <w:p>
+      <w:pPr>
+        <w:pStyle w:val="ListParagraph"/>
+        <w:numPr>
+          <w:ilvl w:val="0"/>
+          <w:numId w:val="1"/>
+        </w:numPr>
+        <w:rPr>
+          <w:sz w:val="24"/>
+          <w:szCs w:val="24"/>
+        </w:rPr>
+      </w:pPr>
+      <w:r>
+        <w:rPr>
+          <w:sz w:val="24"/>
+          <w:szCs w:val="24"/>
+        </w:rPr>
+        <w:t>Positive affect facilitates approach behavior and continued action</w:t>
+      </w:r>
+    </w:p>
+    <w:p>
+      <w:pPr>
+        <w:pStyle w:val="ListParagraph"/>
+        <w:numPr>
+          <w:ilvl w:val="1"/>
+          <w:numId w:val="1"/>
+        </w:numPr>
+        <w:rPr>
+          <w:sz w:val="24"/>
+          <w:szCs w:val="24"/>
+        </w:rPr>
+      </w:pPr>
+      <w:r>
+        <w:rPr>
+          <w:sz w:val="24"/>
+          <w:szCs w:val="24"/>
+        </w:rPr>
+        <w:t>Thus, positive affect leads individuals to engage with environments and activities, which generally is good for the individual, the group, or BOTH!</w:t>
+      </w:r>
+    </w:p>
+    <w:p>
+      <w:pPr>
+        <w:pStyle w:val="ListParagraph"/>
+        <w:numPr>
+          <w:ilvl w:val="2"/>
+          <w:numId w:val="1"/>
+        </w:numPr>
+        <w:rPr>
+          <w:sz w:val="24"/>
+          <w:szCs w:val="24"/>
+        </w:rPr>
+      </w:pPr>
+      <w:r>
+        <w:rPr>
+          <w:sz w:val="24"/>
+          <w:szCs w:val="24"/>
+        </w:rPr>
+        <w:t>This can explain the ‘positivity offset’ – the tendency to experience mild positive affect frequently, even in neutral contexts.</w:t>
+      </w:r>
+    </w:p>
+    <w:p>
+      <w:pPr>
+        <w:pStyle w:val="ListParagraph"/>
+        <w:numPr>
+          <w:ilvl w:val="1"/>
+          <w:numId w:val="1"/>
+        </w:numPr>
+        <w:rPr>
+          <w:sz w:val="24"/>
+          <w:szCs w:val="24"/>
+        </w:rPr>
+      </w:pPr>
+      <w:r>
+        <w:rPr>
+          <w:sz w:val="24"/>
+          <w:szCs w:val="24"/>
+        </w:rPr>
+        <w:t>Leads to individuals engaging with the space around them, and there is a bias towards approaching and exploring novel objects/people/situations.</w:t>
+      </w:r>
+    </w:p>
+    <w:p>
+      <w:pPr>
+        <w:pStyle w:val="ListParagraph"/>
+        <w:numPr>
+          <w:ilvl w:val="0"/>
+          <w:numId w:val="1"/>
+        </w:numPr>
+        <w:rPr>
+          <w:sz w:val="24"/>
+          <w:szCs w:val="24"/>
+        </w:rPr>
+      </w:pPr>
+      <w:r>
+        <w:rPr>
+          <w:sz w:val="24"/>
+          <w:szCs w:val="24"/>
+        </w:rPr>
+        <w:t>Positive emotion also helps motivate people to approach/continue behavior.</w:t>
+      </w:r>
+    </w:p>
+    <w:p>
+      <w:pPr>
+        <w:pStyle w:val="ListParagraph"/>
+        <w:numPr>
+          <w:ilvl w:val="1"/>
+          <w:numId w:val="1"/>
+        </w:numPr>
+        <w:rPr>
+          <w:sz w:val="24"/>
+          <w:szCs w:val="24"/>
+        </w:rPr>
+      </w:pPr>
+      <w:proofErr w:type="gramStart"/>
+      <w:r>
+        <w:rPr>
+          <w:sz w:val="24"/>
+          <w:szCs w:val="24"/>
+        </w:rPr>
+        <w:t>Similar to</w:t>
+      </w:r>
+      <w:proofErr w:type="gramEnd"/>
+      <w:r>
+        <w:rPr>
+          <w:sz w:val="24"/>
+          <w:szCs w:val="24"/>
+        </w:rPr>
+        <w:t xml:space="preserve"> sensory pleasure (another positive affective state)</w:t>
+      </w:r>
+    </w:p>
+    <w:p>
+      <w:pPr>
+        <w:pStyle w:val="ListParagraph"/>
+        <w:numPr>
+          <w:ilvl w:val="1"/>
+          <w:numId w:val="1"/>
+        </w:numPr>
+        <w:rPr>
+          <w:sz w:val="24"/>
+          <w:szCs w:val="24"/>
+        </w:rPr>
+      </w:pPr>
+      <w:r>
+        <w:rPr>
+          <w:sz w:val="24"/>
+          <w:szCs w:val="24"/>
+        </w:rPr>
+        <w:t>Unrelated positive moods can motivate people to CONTINUE whatever line of thinking or action they have already begun!</w:t>
+      </w:r>
+    </w:p>
+    <w:p>
+      <w:pPr>
+        <w:pStyle w:val="ListParagraph"/>
+        <w:numPr>
+          <w:ilvl w:val="0"/>
+          <w:numId w:val="1"/>
+        </w:numPr>
+        <w:rPr>
+          <w:sz w:val="24"/>
+          <w:szCs w:val="24"/>
+        </w:rPr>
+      </w:pPr>
+      <w:r>
+        <w:rPr>
+          <w:sz w:val="24"/>
+          <w:szCs w:val="24"/>
+        </w:rPr>
+        <w:t>Note that some emotions are directly linked to ‘specific action tendencies’</w:t>
+      </w:r>
+    </w:p>
+    <w:p>
+      <w:pPr>
+        <w:pStyle w:val="ListParagraph"/>
+        <w:numPr>
+          <w:ilvl w:val="1"/>
+          <w:numId w:val="1"/>
+        </w:numPr>
+        <w:rPr>
+          <w:sz w:val="24"/>
+          <w:szCs w:val="24"/>
+        </w:rPr>
+      </w:pPr>
+      <w:r>
+        <w:rPr>
+          <w:sz w:val="24"/>
+          <w:szCs w:val="24"/>
+        </w:rPr>
+        <w:t>Fear is linked to escape, anger linked to attack, disgust linked to expel, etc.</w:t>
+      </w:r>
+    </w:p>
+    <w:p>
+      <w:pPr>
+        <w:pStyle w:val="ListParagraph"/>
+        <w:numPr>
+          <w:ilvl w:val="2"/>
+          <w:numId w:val="1"/>
+        </w:numPr>
+        <w:rPr>
+          <w:sz w:val="24"/>
+          <w:szCs w:val="24"/>
+        </w:rPr>
+      </w:pPr>
+      <w:r>
+        <w:rPr>
+          <w:sz w:val="24"/>
+          <w:szCs w:val="24"/>
+        </w:rPr>
+        <w:t>These specific action tendencies are supposed to be what makes an emotion ‘evolutionarily adaptive’, the actions that helped best in surviving life.</w:t>
+      </w:r>
+    </w:p>
+    <w:p>
+      <w:pPr>
+        <w:pStyle w:val="ListParagraph"/>
+        <w:numPr>
+          <w:ilvl w:val="2"/>
+          <w:numId w:val="1"/>
+        </w:numPr>
+        <w:rPr>
+          <w:sz w:val="24"/>
+          <w:szCs w:val="24"/>
+        </w:rPr>
+      </w:pPr>
+      <w:proofErr w:type="gramStart"/>
+      <w:r>
+        <w:rPr>
+          <w:sz w:val="24"/>
+          <w:szCs w:val="24"/>
+        </w:rPr>
+        <w:t>Also</w:t>
+      </w:r>
+      <w:proofErr w:type="gramEnd"/>
+      <w:r>
+        <w:rPr>
+          <w:sz w:val="24"/>
+          <w:szCs w:val="24"/>
+        </w:rPr>
+        <w:t xml:space="preserve"> some of the feelings are linked to the biological correlates (ex. fear linked to autonomic nervous system to get ready to run)</w:t>
+      </w:r>
+    </w:p>
+    <w:p>
+      <w:pPr>
+        <w:rPr>
+          <w:sz w:val="24"/>
+          <w:szCs w:val="24"/>
+        </w:rPr>
+      </w:pPr>
+      <w:r>
+        <w:rPr>
+          <w:sz w:val="24"/>
+          <w:szCs w:val="24"/>
+        </w:rPr>
+        <w:t>Broaden-and-Build Theory of Positive Emotion</w:t>
+      </w:r>
+    </w:p>
+    <w:p>
+      <w:pPr>
+        <w:pStyle w:val="ListParagraph"/>
+        <w:numPr>
+          <w:ilvl w:val="0"/>
+          <w:numId w:val="1"/>
+        </w:numPr>
+        <w:rPr>
+          <w:sz w:val="24"/>
+          <w:szCs w:val="24"/>
+        </w:rPr>
+      </w:pPr>
+      <w:r>
+        <w:rPr>
+          <w:sz w:val="24"/>
+          <w:szCs w:val="24"/>
+        </w:rPr>
+        <w:t xml:space="preserve">Certain discrete positive emotions (inc. joy, interest, pride, love, etc.) while distinct, are similar in that they all share the ability to broaden people’s ‘momentary thought-action </w:t>
+      </w:r>
+      <w:proofErr w:type="gramStart"/>
+      <w:r>
+        <w:rPr>
+          <w:sz w:val="24"/>
+          <w:szCs w:val="24"/>
+        </w:rPr>
+        <w:t>repertoires’</w:t>
+      </w:r>
+      <w:proofErr w:type="gramEnd"/>
+      <w:r>
+        <w:rPr>
+          <w:sz w:val="24"/>
+          <w:szCs w:val="24"/>
+        </w:rPr>
+        <w:t xml:space="preserve"> and ‘build’ their resources.</w:t>
+      </w:r>
+    </w:p>
+    <w:p>
+      <w:pPr>
+        <w:pStyle w:val="ListParagraph"/>
+        <w:numPr>
+          <w:ilvl w:val="1"/>
+          <w:numId w:val="1"/>
+        </w:numPr>
+        <w:rPr>
+          <w:sz w:val="24"/>
+          <w:szCs w:val="24"/>
+        </w:rPr>
+      </w:pPr>
+      <w:r>
+        <w:rPr>
+          <w:sz w:val="24"/>
+          <w:szCs w:val="24"/>
+        </w:rPr>
+        <w:t>Contrast against ‘specific action tendency’ theory, used to describe the function of negative emotions. Essentially, the outcome of a psychological process that NARROWS a person’s thought-action repertoire by increasing saliency of specific actions (escape, attack, expel, etc.)</w:t>
+      </w:r>
+      <w:r>
+        <w:rPr>
+          <w:sz w:val="24"/>
+          <w:szCs w:val="24"/>
+        </w:rPr>
+        <w:t>.</w:t>
+      </w:r>
+    </w:p>
+    <w:p>
+      <w:pPr>
+        <w:pStyle w:val="ListParagraph"/>
+        <w:numPr>
+          <w:ilvl w:val="2"/>
+          <w:numId w:val="1"/>
+        </w:numPr>
+        <w:rPr>
+          <w:sz w:val="24"/>
+          <w:szCs w:val="24"/>
+        </w:rPr>
+      </w:pPr>
+      <w:r>
+        <w:rPr>
+          <w:sz w:val="24"/>
+          <w:szCs w:val="24"/>
+        </w:rPr>
+        <w:lastRenderedPageBreak/>
+        <w:t xml:space="preserve">This is beneficial in emergency </w:t>
+      </w:r>
+      <w:proofErr w:type="gramStart"/>
+      <w:r>
+        <w:rPr>
+          <w:sz w:val="24"/>
+          <w:szCs w:val="24"/>
+        </w:rPr>
+        <w:t>situations,</w:t>
+      </w:r>
+      <w:proofErr w:type="gramEnd"/>
+      <w:r>
+        <w:rPr>
+          <w:sz w:val="24"/>
+          <w:szCs w:val="24"/>
+        </w:rPr>
+        <w:t xml:space="preserve"> a narrowed scope of allowable action improves quick/decisive decision making. This is great for negative emotion that requires immediate responses/attention.</w:t>
+      </w:r>
+    </w:p>
+    <w:p>
+      <w:pPr>
+        <w:pStyle w:val="ListParagraph"/>
+        <w:numPr>
+          <w:ilvl w:val="0"/>
+          <w:numId w:val="1"/>
+        </w:numPr>
+        <w:rPr>
+          <w:sz w:val="24"/>
+          <w:szCs w:val="24"/>
+        </w:rPr>
+      </w:pPr>
+      <w:r>
+        <w:rPr>
+          <w:sz w:val="24"/>
+          <w:szCs w:val="24"/>
+        </w:rPr>
+        <w:t>Positive emotion usually doesn’t require such immediate action, and it may even be counterproductive.</w:t>
+      </w:r>
+    </w:p>
+    <w:p>
+      <w:pPr>
+        <w:pStyle w:val="ListParagraph"/>
+        <w:numPr>
+          <w:ilvl w:val="1"/>
+          <w:numId w:val="1"/>
+        </w:numPr>
+        <w:rPr>
+          <w:sz w:val="24"/>
+          <w:szCs w:val="24"/>
+        </w:rPr>
+      </w:pPr>
+      <w:r>
+        <w:rPr>
+          <w:sz w:val="24"/>
+          <w:szCs w:val="24"/>
+        </w:rPr>
+        <w:t>By engaging in the opposite, broadening the thought-action repertoires, we can widen what thoughts and actions are plausible to accomplish and come to mind.</w:t>
+      </w:r>
+    </w:p>
+    <w:p>
+      <w:pPr>
+        <w:pStyle w:val="ListParagraph"/>
+        <w:numPr>
+          <w:ilvl w:val="1"/>
+          <w:numId w:val="1"/>
+        </w:numPr>
+        <w:rPr>
+          <w:sz w:val="24"/>
+          <w:szCs w:val="24"/>
+        </w:rPr>
+      </w:pPr>
+      <w:proofErr w:type="gramStart"/>
+      <w:r>
+        <w:rPr>
+          <w:sz w:val="24"/>
+          <w:szCs w:val="24"/>
+        </w:rPr>
+        <w:t>E.g.</w:t>
+      </w:r>
+      <w:proofErr w:type="gramEnd"/>
+      <w:r>
+        <w:rPr>
+          <w:sz w:val="24"/>
+          <w:szCs w:val="24"/>
+        </w:rPr>
+        <w:t xml:space="preserve"> Joy improves urge to play, push limits, and be creative, Contentment creates urge to savor current circumstances and integrate them into new views of self and world.</w:t>
+      </w:r>
+    </w:p>
+    <w:p>
+      <w:pPr>
+        <w:pStyle w:val="ListParagraph"/>
+        <w:numPr>
+          <w:ilvl w:val="0"/>
+          <w:numId w:val="1"/>
+        </w:numPr>
+        <w:rPr>
+          <w:sz w:val="24"/>
+          <w:szCs w:val="24"/>
+        </w:rPr>
+      </w:pPr>
+      <w:r>
+        <w:rPr>
+          <w:sz w:val="24"/>
+          <w:szCs w:val="24"/>
+        </w:rPr>
+        <w:t>This specific broadness is useful in different ways compared to the enforced narrow actions caused by negative emotions, by building resources.</w:t>
+      </w:r>
+    </w:p>
+    <w:p>
+      <w:pPr>
+        <w:pStyle w:val="ListParagraph"/>
+        <w:numPr>
+          <w:ilvl w:val="1"/>
+          <w:numId w:val="1"/>
+        </w:numPr>
+        <w:rPr>
+          <w:sz w:val="24"/>
+          <w:szCs w:val="24"/>
+        </w:rPr>
+      </w:pPr>
+      <w:r>
+        <w:rPr>
+          <w:sz w:val="24"/>
+          <w:szCs w:val="24"/>
+        </w:rPr>
+        <w:t xml:space="preserve">Play builds physical resources, social </w:t>
+      </w:r>
+      <w:proofErr w:type="gramStart"/>
+      <w:r>
+        <w:rPr>
+          <w:sz w:val="24"/>
+          <w:szCs w:val="24"/>
+        </w:rPr>
+        <w:t>bonds</w:t>
+      </w:r>
+      <w:proofErr w:type="gramEnd"/>
+      <w:r>
+        <w:rPr>
+          <w:sz w:val="24"/>
+          <w:szCs w:val="24"/>
+        </w:rPr>
+        <w:t xml:space="preserve"> and attachments.</w:t>
+      </w:r>
+    </w:p>
+    <w:p>
+      <w:pPr>
+        <w:pStyle w:val="ListParagraph"/>
+        <w:numPr>
+          <w:ilvl w:val="2"/>
+          <w:numId w:val="1"/>
+        </w:numPr>
+        <w:rPr>
+          <w:sz w:val="24"/>
+          <w:szCs w:val="24"/>
+        </w:rPr>
+      </w:pPr>
+      <w:r>
+        <w:rPr>
+          <w:sz w:val="24"/>
+          <w:szCs w:val="24"/>
+        </w:rPr>
+        <w:t>These resources are seen as ‘durable’ that outlast any transient emotional state that can lead to their acquisition.</w:t>
+      </w:r>
+    </w:p>
+    <w:p>
+      <w:pPr>
+        <w:pStyle w:val="ListParagraph"/>
+        <w:numPr>
+          <w:ilvl w:val="2"/>
+          <w:numId w:val="1"/>
+        </w:numPr>
+        <w:rPr>
+          <w:sz w:val="24"/>
+          <w:szCs w:val="24"/>
+        </w:rPr>
+      </w:pPr>
+      <w:r>
+        <w:rPr>
+          <w:sz w:val="24"/>
+          <w:szCs w:val="24"/>
+        </w:rPr>
+        <w:t>Also, the ‘mind-state’ needed to engage in such useful and resource building behavior is possible due to the broadened array of possible actions engendered by the positive emotion!</w:t>
+      </w:r>
+    </w:p>
+    <w:p>
+      <w:pPr>
+        <w:rPr>
+          <w:sz w:val="24"/>
+          <w:szCs w:val="24"/>
+        </w:rPr>
+      </w:pPr>
+      <w:r>
+        <w:rPr>
+          <w:sz w:val="28"/>
+          <w:szCs w:val="28"/>
+        </w:rPr>
+        <w:t>Evidence for Broaden-and-Build Theory</w:t>
+      </w:r>
+    </w:p>
+    <w:p>
+      <w:pPr>
+        <w:rPr>
+          <w:sz w:val="24"/>
+          <w:szCs w:val="24"/>
+        </w:rPr>
+      </w:pPr>
+      <w:r>
+        <w:rPr>
+          <w:sz w:val="24"/>
+          <w:szCs w:val="24"/>
+        </w:rPr>
+        <w:tab/>
+        <w:t xml:space="preserve">Since this is a new theory, in this paper, the evidence is primarily indirect support of the model and no </w:t>
+      </w:r>
+      <w:proofErr w:type="gramStart"/>
+      <w:r>
+        <w:rPr>
+          <w:sz w:val="24"/>
+          <w:szCs w:val="24"/>
+        </w:rPr>
+        <w:t>direct-tests</w:t>
+      </w:r>
+      <w:proofErr w:type="gramEnd"/>
+      <w:r>
+        <w:rPr>
+          <w:sz w:val="24"/>
+          <w:szCs w:val="24"/>
+        </w:rPr>
+        <w:t xml:space="preserve"> of hypothesis.</w:t>
+      </w:r>
+    </w:p>
+    <w:p>
+      <w:pPr>
+        <w:rPr>
+          <w:sz w:val="24"/>
+          <w:szCs w:val="24"/>
+        </w:rPr>
+      </w:pPr>
+      <w:r>
+        <w:rPr>
+          <w:sz w:val="24"/>
+          <w:szCs w:val="24"/>
+        </w:rPr>
+        <w:t>Positive emotions broaden thought-action repertoires</w:t>
+      </w:r>
+    </w:p>
+    <w:p>
+      <w:pPr>
+        <w:pStyle w:val="ListParagraph"/>
+        <w:numPr>
+          <w:ilvl w:val="0"/>
+          <w:numId w:val="1"/>
+        </w:numPr>
+        <w:rPr>
+          <w:sz w:val="24"/>
+          <w:szCs w:val="24"/>
+        </w:rPr>
+      </w:pPr>
+      <w:r>
+        <w:rPr>
+          <w:sz w:val="24"/>
+          <w:szCs w:val="24"/>
+        </w:rPr>
+        <w:t>Isen et al., shows that positive affect leads to improved flexibility, creativity, ability to integrate, openness to information, and efficiency of thought.</w:t>
+      </w:r>
+    </w:p>
+    <w:p>
+      <w:pPr>
+        <w:pStyle w:val="ListParagraph"/>
+        <w:numPr>
+          <w:ilvl w:val="1"/>
+          <w:numId w:val="1"/>
+        </w:numPr>
+        <w:rPr>
+          <w:sz w:val="24"/>
+          <w:szCs w:val="24"/>
+        </w:rPr>
+      </w:pPr>
+      <w:r>
+        <w:rPr>
+          <w:sz w:val="24"/>
+          <w:szCs w:val="24"/>
+        </w:rPr>
+        <w:t>Negative emotions have been known to narrow people’s attention. Anxiety, depression, etc. predict biases consistent with narrowed attention.</w:t>
+      </w:r>
+    </w:p>
+    <w:p>
+      <w:pPr>
+        <w:pStyle w:val="ListParagraph"/>
+        <w:numPr>
+          <w:ilvl w:val="0"/>
+          <w:numId w:val="1"/>
+        </w:numPr>
+        <w:rPr>
+          <w:sz w:val="24"/>
+          <w:szCs w:val="24"/>
+        </w:rPr>
+      </w:pPr>
+      <w:r>
+        <w:rPr>
+          <w:sz w:val="24"/>
+          <w:szCs w:val="24"/>
+        </w:rPr>
+        <w:t>Fredrickson &amp; Branigan found that showing short film clips (positive, negative, neutral) lead to differing types of responses of ‘actions I would like to do’</w:t>
+      </w:r>
+    </w:p>
+    <w:p>
+      <w:pPr>
+        <w:pStyle w:val="ListParagraph"/>
+        <w:numPr>
+          <w:ilvl w:val="1"/>
+          <w:numId w:val="1"/>
+        </w:numPr>
+        <w:rPr>
+          <w:sz w:val="24"/>
+          <w:szCs w:val="24"/>
+        </w:rPr>
+      </w:pPr>
+      <w:r>
+        <w:rPr>
+          <w:sz w:val="24"/>
+          <w:szCs w:val="24"/>
+        </w:rPr>
+        <w:t>Positive emotions identified more #’s of things than the neutral, which identified more # of things than in the negative! Shows clear hierarchy of broadened thought-action repertoires in a self-defined measure.</w:t>
+      </w:r>
+    </w:p>
+    <w:p>
+      <w:pPr>
+        <w:rPr>
+          <w:sz w:val="24"/>
+          <w:szCs w:val="24"/>
+        </w:rPr>
+      </w:pPr>
+      <w:r>
+        <w:rPr>
+          <w:sz w:val="24"/>
+          <w:szCs w:val="24"/>
+        </w:rPr>
+        <w:t>Positive emotions undo lingering negative emotions</w:t>
+      </w:r>
+    </w:p>
+    <w:p>
+      <w:pPr>
+        <w:pStyle w:val="ListParagraph"/>
+        <w:numPr>
+          <w:ilvl w:val="0"/>
+          <w:numId w:val="1"/>
+        </w:numPr>
+        <w:rPr>
+          <w:sz w:val="24"/>
+          <w:szCs w:val="24"/>
+        </w:rPr>
+      </w:pPr>
+      <w:r>
+        <w:rPr>
+          <w:sz w:val="24"/>
+          <w:szCs w:val="24"/>
+        </w:rPr>
+        <w:t>Positive emotions can in some cases be incompatible with negative emotions</w:t>
+      </w:r>
+    </w:p>
+    <w:p>
+      <w:pPr>
+        <w:pStyle w:val="ListParagraph"/>
+        <w:numPr>
+          <w:ilvl w:val="1"/>
+          <w:numId w:val="1"/>
+        </w:numPr>
+        <w:rPr>
+          <w:sz w:val="24"/>
+          <w:szCs w:val="24"/>
+        </w:rPr>
+      </w:pPr>
+      <w:r>
+        <w:rPr>
+          <w:sz w:val="24"/>
+          <w:szCs w:val="24"/>
+        </w:rPr>
+        <w:t>Theorized that the broadness of thought counteracts the narrowing of thought, dismantling preparation for a specific (negative) action.</w:t>
+      </w:r>
+    </w:p>
+    <w:p>
+      <w:pPr>
+        <w:pStyle w:val="ListParagraph"/>
+        <w:numPr>
+          <w:ilvl w:val="0"/>
+          <w:numId w:val="1"/>
+        </w:numPr>
+        <w:rPr>
+          <w:sz w:val="24"/>
+          <w:szCs w:val="24"/>
+        </w:rPr>
+      </w:pPr>
+      <w:r>
+        <w:rPr>
+          <w:sz w:val="24"/>
+          <w:szCs w:val="24"/>
+        </w:rPr>
+        <w:t xml:space="preserve">Fredrickson &amp; Levenson found in a time-pressured speech prep task, that generated anxiety and increases in physical blood pressure/other measures, that after viewing </w:t>
+      </w:r>
+      <w:r>
+        <w:rPr>
+          <w:sz w:val="24"/>
+          <w:szCs w:val="24"/>
+        </w:rPr>
+        <w:lastRenderedPageBreak/>
+        <w:t>films of positive, neutral, or negative emotion, the two positive videos lead to faster cardiovascular recovery than the neutral, and the neutral was faster than the negative (sadness)!</w:t>
+      </w:r>
+    </w:p>
+    <w:p>
+      <w:pPr>
+        <w:pStyle w:val="ListParagraph"/>
+        <w:numPr>
+          <w:ilvl w:val="1"/>
+          <w:numId w:val="1"/>
+        </w:numPr>
+        <w:rPr>
+          <w:sz w:val="24"/>
+          <w:szCs w:val="24"/>
+        </w:rPr>
+      </w:pPr>
+      <w:r>
+        <w:rPr>
+          <w:sz w:val="24"/>
+          <w:szCs w:val="24"/>
+        </w:rPr>
+        <w:t>In a neutral baseline situation, none of the four videos had any affect on physical state/blood pressure.</w:t>
+      </w:r>
+      <w:r>
+        <w:rPr>
+          <w:sz w:val="24"/>
+          <w:szCs w:val="24"/>
+        </w:rPr>
+        <w:t xml:space="preserve"> The positive emotion worked strongest as a response.</w:t>
+      </w:r>
+    </w:p>
+    <w:p>
+      <w:pPr>
+        <w:rPr>
+          <w:sz w:val="24"/>
+          <w:szCs w:val="24"/>
+        </w:rPr>
+      </w:pPr>
+      <w:r>
+        <w:rPr>
+          <w:sz w:val="24"/>
+          <w:szCs w:val="24"/>
+        </w:rPr>
+        <w:t>Positive Emotions Fuel Psychological Resiliency</w:t>
+      </w:r>
+    </w:p>
+    <w:p>
+      <w:pPr>
+        <w:pStyle w:val="ListParagraph"/>
+        <w:numPr>
+          <w:ilvl w:val="0"/>
+          <w:numId w:val="1"/>
+        </w:numPr>
+        <w:rPr>
+          <w:sz w:val="24"/>
+          <w:szCs w:val="24"/>
+        </w:rPr>
+      </w:pPr>
+      <w:r>
+        <w:rPr>
+          <w:sz w:val="24"/>
+          <w:szCs w:val="24"/>
+        </w:rPr>
+        <w:t>Resilience is seen as ability to bounce back quickly from stressful experiences, bending but not breaking under strain.</w:t>
+      </w:r>
+    </w:p>
+    <w:p>
+      <w:pPr>
+        <w:pStyle w:val="ListParagraph"/>
+        <w:numPr>
+          <w:ilvl w:val="1"/>
+          <w:numId w:val="1"/>
+        </w:numPr>
+        <w:rPr>
+          <w:sz w:val="24"/>
+          <w:szCs w:val="24"/>
+        </w:rPr>
+      </w:pPr>
+      <w:r>
+        <w:rPr>
+          <w:sz w:val="24"/>
+          <w:szCs w:val="24"/>
+        </w:rPr>
+        <w:t>Fredrickson and Tugade found that in the time-pressured speech task (same as earlier) resilience did not predict how much anxiety during the task or physical effects, but resilient people reported higher levels of pre-existing positive affect.</w:t>
+      </w:r>
+    </w:p>
+    <w:p>
+      <w:pPr>
+        <w:pStyle w:val="ListParagraph"/>
+        <w:numPr>
+          <w:ilvl w:val="2"/>
+          <w:numId w:val="1"/>
+        </w:numPr>
+        <w:rPr>
+          <w:sz w:val="24"/>
+          <w:szCs w:val="24"/>
+        </w:rPr>
+      </w:pPr>
+      <w:r>
+        <w:rPr>
+          <w:sz w:val="24"/>
+          <w:szCs w:val="24"/>
+        </w:rPr>
+        <w:t>Due to this, the resilient people reported higher levels of happiness and interest in the activity</w:t>
+      </w:r>
+    </w:p>
+    <w:p>
+      <w:pPr>
+        <w:pStyle w:val="ListParagraph"/>
+        <w:numPr>
+          <w:ilvl w:val="2"/>
+          <w:numId w:val="1"/>
+        </w:numPr>
+        <w:rPr>
+          <w:sz w:val="24"/>
+          <w:szCs w:val="24"/>
+        </w:rPr>
+      </w:pPr>
+      <w:proofErr w:type="gramStart"/>
+      <w:r>
+        <w:rPr>
+          <w:sz w:val="24"/>
+          <w:szCs w:val="24"/>
+        </w:rPr>
+        <w:t>Also</w:t>
+      </w:r>
+      <w:proofErr w:type="gramEnd"/>
+      <w:r>
+        <w:rPr>
+          <w:sz w:val="24"/>
+          <w:szCs w:val="24"/>
+        </w:rPr>
+        <w:t xml:space="preserve"> resilient people had faster recovery from the anxiety/stress.</w:t>
+      </w:r>
+    </w:p>
+    <w:p>
+      <w:pPr>
+        <w:rPr>
+          <w:sz w:val="24"/>
+          <w:szCs w:val="24"/>
+        </w:rPr>
+      </w:pPr>
+      <w:r>
+        <w:rPr>
+          <w:sz w:val="24"/>
+          <w:szCs w:val="24"/>
+        </w:rPr>
+        <w:t>Positive Emotions Build Psychological Resiliency and Trigger Upward Spirals Toward</w:t>
+      </w:r>
+      <w:r>
+        <w:rPr>
+          <w:sz w:val="24"/>
+          <w:szCs w:val="24"/>
+        </w:rPr>
+        <w:t xml:space="preserve"> </w:t>
+      </w:r>
+      <w:r>
+        <w:rPr>
+          <w:sz w:val="24"/>
+          <w:szCs w:val="24"/>
+        </w:rPr>
+        <w:t>Improved Emotional Well-Being</w:t>
+      </w:r>
+    </w:p>
+    <w:p>
+      <w:pPr>
+        <w:pStyle w:val="ListParagraph"/>
+        <w:numPr>
+          <w:ilvl w:val="0"/>
+          <w:numId w:val="1"/>
+        </w:numPr>
+        <w:rPr>
+          <w:sz w:val="24"/>
+          <w:szCs w:val="24"/>
+        </w:rPr>
+      </w:pPr>
+      <w:r>
+        <w:rPr>
+          <w:sz w:val="24"/>
+          <w:szCs w:val="24"/>
+        </w:rPr>
+        <w:t>Positive emotion can build resiliency</w:t>
+      </w:r>
+    </w:p>
+    <w:p>
+      <w:pPr>
+        <w:pStyle w:val="ListParagraph"/>
+        <w:numPr>
+          <w:ilvl w:val="1"/>
+          <w:numId w:val="1"/>
+        </w:numPr>
+        <w:rPr>
+          <w:sz w:val="24"/>
+          <w:szCs w:val="24"/>
+        </w:rPr>
+      </w:pPr>
+      <w:r>
+        <w:rPr>
+          <w:sz w:val="24"/>
+          <w:szCs w:val="24"/>
+        </w:rPr>
+        <w:t xml:space="preserve">Feeling positive emotions predicts greater psychological health 12 months </w:t>
+      </w:r>
+      <w:proofErr w:type="spellStart"/>
+      <w:r>
+        <w:rPr>
+          <w:sz w:val="24"/>
+          <w:szCs w:val="24"/>
+        </w:rPr>
+        <w:t>postbereavement</w:t>
+      </w:r>
+      <w:proofErr w:type="spellEnd"/>
+      <w:r>
+        <w:rPr>
+          <w:sz w:val="24"/>
+          <w:szCs w:val="24"/>
+        </w:rPr>
+        <w:t>.</w:t>
+      </w:r>
+    </w:p>
+    <w:p>
+      <w:pPr>
+        <w:pStyle w:val="ListParagraph"/>
+        <w:numPr>
+          <w:ilvl w:val="1"/>
+          <w:numId w:val="1"/>
+        </w:numPr>
+        <w:rPr>
+          <w:sz w:val="24"/>
+          <w:szCs w:val="24"/>
+        </w:rPr>
+      </w:pPr>
+      <w:r>
+        <w:rPr>
+          <w:sz w:val="24"/>
+          <w:szCs w:val="24"/>
+        </w:rPr>
+        <w:t>Those feeling positive emotions can find meaning in ordinary events and within the adversity itself.</w:t>
+      </w:r>
+    </w:p>
+    <w:p>
+      <w:pPr>
+        <w:pStyle w:val="ListParagraph"/>
+        <w:numPr>
+          <w:ilvl w:val="0"/>
+          <w:numId w:val="1"/>
+        </w:numPr>
+        <w:rPr>
+          <w:sz w:val="24"/>
+          <w:szCs w:val="24"/>
+        </w:rPr>
+      </w:pPr>
+      <w:r>
+        <w:rPr>
+          <w:sz w:val="24"/>
+          <w:szCs w:val="24"/>
+        </w:rPr>
+        <w:t>Creates an upwards spiral where positive emotions and broad thinking work on each-other reciprocally</w:t>
+      </w:r>
+      <w:r>
+        <w:rPr>
+          <w:sz w:val="24"/>
+          <w:szCs w:val="24"/>
+        </w:rPr>
+        <w:t>.</w:t>
+      </w:r>
+    </w:p>
+    <w:p>
+      <w:pPr>
+        <w:pStyle w:val="ListParagraph"/>
+        <w:numPr>
+          <w:ilvl w:val="1"/>
+          <w:numId w:val="1"/>
+        </w:numPr>
+        <w:rPr>
+          <w:sz w:val="24"/>
+          <w:szCs w:val="24"/>
+        </w:rPr>
+      </w:pPr>
+      <w:r>
+        <w:rPr>
+          <w:sz w:val="24"/>
+          <w:szCs w:val="24"/>
+        </w:rPr>
+        <w:t>Upward spiral exists when showing that positive emotions can be linked with broad-minded coping with problems (a form of resilience)</w:t>
+      </w:r>
+    </w:p>
+    <w:p>
+      <w:pPr>
+        <w:rPr>
+          <w:sz w:val="28"/>
+          <w:szCs w:val="28"/>
+        </w:rPr>
+      </w:pPr>
+      <w:r>
+        <w:rPr>
+          <w:sz w:val="28"/>
+          <w:szCs w:val="28"/>
+        </w:rPr>
+        <w:t>Conclusion</w:t>
+      </w:r>
+    </w:p>
+    <w:p>
+      <w:pPr>
+        <w:pStyle w:val="ListParagraph"/>
+        <w:numPr>
+          <w:ilvl w:val="0"/>
+          <w:numId w:val="1"/>
+        </w:numPr>
+        <w:rPr>
+          <w:sz w:val="24"/>
+          <w:szCs w:val="24"/>
+        </w:rPr>
+      </w:pPr>
+      <w:r>
+        <w:rPr>
+          <w:sz w:val="24"/>
+          <w:szCs w:val="24"/>
+        </w:rPr>
+        <w:t>Positive emotions, though fleeting, can have concrete and long-lasting consequences/effects.</w:t>
+      </w:r>
+    </w:p>
+    <w:p>
+      <w:pPr>
+        <w:pStyle w:val="ListParagraph"/>
+        <w:numPr>
+          <w:ilvl w:val="0"/>
+          <w:numId w:val="1"/>
+        </w:numPr>
+        <w:rPr>
+          <w:sz w:val="24"/>
+          <w:szCs w:val="24"/>
+        </w:rPr>
+      </w:pPr>
+      <w:r>
+        <w:rPr>
+          <w:sz w:val="24"/>
+          <w:szCs w:val="24"/>
+        </w:rPr>
+        <w:t>Multiple discrete positive emotions are needed for optimal functioning.</w:t>
+      </w:r>
+    </w:p>
+    <w:p>
+      <w:pPr>
+        <w:pStyle w:val="ListParagraph"/>
+        <w:numPr>
+          <w:ilvl w:val="1"/>
+          <w:numId w:val="1"/>
+        </w:numPr>
+        <w:rPr>
+          <w:sz w:val="24"/>
+          <w:szCs w:val="24"/>
+        </w:rPr>
+      </w:pPr>
+      <w:r>
+        <w:rPr>
+          <w:sz w:val="24"/>
+          <w:szCs w:val="24"/>
+        </w:rPr>
+        <w:t>Broader thought-action repertoires</w:t>
+      </w:r>
+    </w:p>
+    <w:p>
+      <w:pPr>
+        <w:pStyle w:val="ListParagraph"/>
+        <w:numPr>
+          <w:ilvl w:val="1"/>
+          <w:numId w:val="1"/>
+        </w:numPr>
+        <w:rPr>
+          <w:sz w:val="24"/>
+          <w:szCs w:val="24"/>
+        </w:rPr>
+      </w:pPr>
+      <w:r>
+        <w:rPr>
+          <w:sz w:val="24"/>
+          <w:szCs w:val="24"/>
+        </w:rPr>
+        <w:t>Undoing negative emotions/thoughts</w:t>
+      </w:r>
+    </w:p>
+    <w:p>
+      <w:pPr>
+        <w:pStyle w:val="ListParagraph"/>
+        <w:numPr>
+          <w:ilvl w:val="1"/>
+          <w:numId w:val="1"/>
+        </w:numPr>
+        <w:rPr>
+          <w:sz w:val="24"/>
+          <w:szCs w:val="24"/>
+        </w:rPr>
+      </w:pPr>
+      <w:r>
+        <w:rPr>
+          <w:sz w:val="24"/>
+          <w:szCs w:val="24"/>
+        </w:rPr>
+        <w:t>Improving psychological resilience</w:t>
+      </w:r>
+    </w:p>
+    <w:p>
+      <w:pPr>
+        <w:pStyle w:val="ListParagraph"/>
+        <w:numPr>
+          <w:ilvl w:val="1"/>
+          <w:numId w:val="1"/>
+        </w:numPr>
+        <w:rPr>
+          <w:sz w:val="24"/>
+          <w:szCs w:val="24"/>
+        </w:rPr>
+      </w:pPr>
+      <w:r>
+        <w:rPr>
+          <w:sz w:val="24"/>
+          <w:szCs w:val="24"/>
+        </w:rPr>
+        <w:t>Upwards spiral towards greater emotional well-being.</w:t>
+      </w:r>
+    </w:p>
+    <w:p>
+      <w:pPr>
+        <w:rPr>
+          <w:sz w:val="24"/>
+          <w:szCs w:val="24"/>
+        </w:rPr>
+      </w:pPr>
+    </w:p>
+    <w:p>
+      <w:pPr>
+        <w:rPr>
+          <w:sz w:val="32"/>
+          <w:szCs w:val="32"/>
+        </w:rPr>
+      </w:pPr>
+    </w:p>
+    <w:p>
+      <w:pPr>
+        <w:rPr>
+          <w:sz w:val="32"/>
+          <w:szCs w:val="32"/>
+        </w:rPr>
+      </w:pPr>
+      <w:proofErr w:type="spellStart"/>
+      <w:r>
+        <w:rPr>
+          <w:sz w:val="32"/>
+          <w:szCs w:val="32"/>
+        </w:rPr>
+        <w:lastRenderedPageBreak/>
+        <w:t>Cappellen</w:t>
+      </w:r>
+      <w:proofErr w:type="spellEnd"/>
+      <w:r>
+        <w:rPr>
+          <w:sz w:val="32"/>
+          <w:szCs w:val="32"/>
+        </w:rPr>
+        <w:t xml:space="preserve"> 2018: Positive Affective Processes Underlie Positive Health Behavior Change</w:t>
+      </w:r>
+    </w:p>
+    <w:p>
+      <w:pPr>
+        <w:pStyle w:val="ListParagraph"/>
+        <w:numPr>
+          <w:ilvl w:val="0"/>
+          <w:numId w:val="1"/>
+        </w:numPr>
+        <w:rPr>
+          <w:sz w:val="28"/>
+          <w:szCs w:val="28"/>
+        </w:rPr>
+      </w:pPr>
+      <w:r>
+        <w:rPr>
+          <w:sz w:val="28"/>
+          <w:szCs w:val="28"/>
+        </w:rPr>
+        <w:t>Positive healthy behaviors can help heal many chronic illnesses</w:t>
+      </w:r>
+    </w:p>
+    <w:p>
+      <w:pPr>
+        <w:pStyle w:val="ListParagraph"/>
+        <w:numPr>
+          <w:ilvl w:val="1"/>
+          <w:numId w:val="1"/>
+        </w:numPr>
+        <w:rPr>
+          <w:sz w:val="28"/>
+          <w:szCs w:val="28"/>
+        </w:rPr>
+      </w:pPr>
+      <w:r>
+        <w:rPr>
+          <w:sz w:val="28"/>
+          <w:szCs w:val="28"/>
+        </w:rPr>
+        <w:t>Most people are NOT good at doing these things regularly</w:t>
+      </w:r>
+    </w:p>
+    <w:p>
+      <w:pPr>
+        <w:pStyle w:val="ListParagraph"/>
+        <w:numPr>
+          <w:ilvl w:val="0"/>
+          <w:numId w:val="1"/>
+        </w:numPr>
+        <w:rPr>
+          <w:sz w:val="28"/>
+          <w:szCs w:val="28"/>
+        </w:rPr>
+      </w:pPr>
+      <w:r>
+        <w:rPr>
+          <w:sz w:val="28"/>
+          <w:szCs w:val="28"/>
+        </w:rPr>
+        <w:t>Theory of ‘Upward spiral theory of lifestyle change’ indicates how positive affect can lead to long-term adherence to good health behaviors.</w:t>
+      </w:r>
+    </w:p>
+    <w:p>
+      <w:pPr>
+        <w:pStyle w:val="ListParagraph"/>
+        <w:numPr>
+          <w:ilvl w:val="0"/>
+          <w:numId w:val="1"/>
+        </w:numPr>
+        <w:rPr>
+          <w:sz w:val="28"/>
+          <w:szCs w:val="28"/>
+        </w:rPr>
+      </w:pPr>
+      <w:r>
+        <w:rPr>
+          <w:sz w:val="28"/>
+          <w:szCs w:val="28"/>
+        </w:rPr>
+        <w:t xml:space="preserve">Nonconscious motives linked to central mechanisms of behavior </w:t>
+      </w:r>
+      <w:proofErr w:type="spellStart"/>
+      <w:r>
+        <w:rPr>
+          <w:sz w:val="28"/>
+          <w:szCs w:val="28"/>
+        </w:rPr>
+        <w:t>maintence</w:t>
+      </w:r>
+      <w:proofErr w:type="spellEnd"/>
+    </w:p>
+    <w:p>
+      <w:pPr>
+        <w:pStyle w:val="ListParagraph"/>
+        <w:numPr>
+          <w:ilvl w:val="0"/>
+          <w:numId w:val="1"/>
+        </w:numPr>
+        <w:rPr>
+          <w:sz w:val="28"/>
+          <w:szCs w:val="28"/>
+        </w:rPr>
+      </w:pPr>
+      <w:r>
+        <w:rPr>
+          <w:sz w:val="28"/>
+          <w:szCs w:val="28"/>
+        </w:rPr>
+        <w:t>Positive affect felt during good health behavior improves salience for cues leading to those behaviors</w:t>
+      </w:r>
+    </w:p>
+    <w:p>
+      <w:pPr>
+        <w:pStyle w:val="ListParagraph"/>
+        <w:numPr>
+          <w:ilvl w:val="1"/>
+          <w:numId w:val="1"/>
+        </w:numPr>
+        <w:rPr>
+          <w:sz w:val="28"/>
+          <w:szCs w:val="28"/>
+        </w:rPr>
+      </w:pPr>
+      <w:r>
+        <w:rPr>
+          <w:sz w:val="28"/>
+          <w:szCs w:val="28"/>
+        </w:rPr>
+        <w:t>This loops and leads attention and everyday choices to repeat those good health behaviors.</w:t>
+      </w:r>
+    </w:p>
+    <w:p>
+      <w:pPr>
+        <w:rPr>
+          <w:sz w:val="28"/>
+          <w:szCs w:val="28"/>
+        </w:rPr>
+      </w:pPr>
+      <w:r>
+        <w:rPr>
+          <w:sz w:val="28"/>
+          <w:szCs w:val="28"/>
+        </w:rPr>
+        <w:t>Significance of Positive Affect During Health Behaviors</w:t>
+      </w:r>
+    </w:p>
+    <w:p>
+      <w:pPr>
+        <w:pStyle w:val="ListParagraph"/>
+        <w:numPr>
+          <w:ilvl w:val="0"/>
+          <w:numId w:val="1"/>
+        </w:numPr>
+        <w:rPr>
+          <w:sz w:val="24"/>
+          <w:szCs w:val="24"/>
+        </w:rPr>
+      </w:pPr>
+      <w:r>
+        <w:rPr>
+          <w:sz w:val="24"/>
+          <w:szCs w:val="24"/>
+        </w:rPr>
+        <w:t xml:space="preserve">In general, when people associate enjoyment w/ engaging in a health behavior, they are more likely to intend to, and </w:t>
+      </w:r>
+      <w:proofErr w:type="gramStart"/>
+      <w:r>
+        <w:rPr>
+          <w:sz w:val="24"/>
+          <w:szCs w:val="24"/>
+        </w:rPr>
+        <w:t>actually engage</w:t>
+      </w:r>
+      <w:proofErr w:type="gramEnd"/>
+      <w:r>
+        <w:rPr>
+          <w:sz w:val="24"/>
+          <w:szCs w:val="24"/>
+        </w:rPr>
+        <w:t xml:space="preserve"> in, that behavior.</w:t>
+      </w:r>
+    </w:p>
+    <w:p>
+      <w:pPr>
+        <w:pStyle w:val="ListParagraph"/>
+        <w:numPr>
+          <w:ilvl w:val="1"/>
+          <w:numId w:val="1"/>
+        </w:numPr>
+        <w:rPr>
+          <w:sz w:val="24"/>
+          <w:szCs w:val="24"/>
+        </w:rPr>
+      </w:pPr>
+      <w:r>
+        <w:rPr>
+          <w:sz w:val="24"/>
+          <w:szCs w:val="24"/>
+        </w:rPr>
+        <w:t>Including physical activity, eating fruits/veggies, etc.</w:t>
+      </w:r>
+    </w:p>
+    <w:p>
+      <w:pPr>
+        <w:pStyle w:val="ListParagraph"/>
+        <w:numPr>
+          <w:ilvl w:val="0"/>
+          <w:numId w:val="1"/>
+        </w:numPr>
+        <w:rPr>
+          <w:sz w:val="24"/>
+          <w:szCs w:val="24"/>
+        </w:rPr>
+      </w:pPr>
+      <w:r>
+        <w:rPr>
+          <w:sz w:val="24"/>
+          <w:szCs w:val="24"/>
+        </w:rPr>
+        <w:t>The perception that a behavior is seen as enjoyable (positive affective attitude) has an even STRONGER effect than the perception that the behavior is seen as beneficial (positive cognitive attitude</w:t>
+      </w:r>
+      <w:r>
+        <w:rPr>
+          <w:sz w:val="24"/>
+          <w:szCs w:val="24"/>
+        </w:rPr>
+        <w:t>)</w:t>
+      </w:r>
+    </w:p>
+    <w:p>
+      <w:pPr>
+        <w:pStyle w:val="ListParagraph"/>
+        <w:numPr>
+          <w:ilvl w:val="1"/>
+          <w:numId w:val="1"/>
+        </w:numPr>
+        <w:rPr>
+          <w:sz w:val="24"/>
+          <w:szCs w:val="24"/>
+        </w:rPr>
+      </w:pPr>
+      <w:r>
+        <w:rPr>
+          <w:sz w:val="24"/>
+          <w:szCs w:val="24"/>
+        </w:rPr>
+        <w:t>Found medium/large effect size between positive affective judgements about physical activity, and overall physical activity, exceeding effect sizes for other predictors (self-efficacy, environment, etc.) in 82 study meta-analysis (</w:t>
+      </w:r>
+      <w:r>
+        <w:rPr>
+          <w:sz w:val="24"/>
+          <w:szCs w:val="24"/>
+        </w:rPr>
+        <w:t>Rhodes, Fiala, &amp; Conner, 2009</w:t>
+      </w:r>
+      <w:r>
+        <w:rPr>
+          <w:sz w:val="24"/>
+          <w:szCs w:val="24"/>
+        </w:rPr>
+        <w:t>)</w:t>
+      </w:r>
+    </w:p>
+    <w:p>
+      <w:pPr>
+        <w:pStyle w:val="ListParagraph"/>
+        <w:numPr>
+          <w:ilvl w:val="1"/>
+          <w:numId w:val="1"/>
+        </w:numPr>
+        <w:rPr>
+          <w:sz w:val="24"/>
+          <w:szCs w:val="24"/>
+        </w:rPr>
+      </w:pPr>
+      <w:r>
+        <w:rPr>
+          <w:sz w:val="24"/>
+          <w:szCs w:val="24"/>
+        </w:rPr>
+        <w:t>Affect is also not manipulated by persuasive information, or self-regulation tasks; personally experienced pleasure is the KEY</w:t>
+      </w:r>
+    </w:p>
+    <w:p>
+      <w:pPr>
+        <w:pStyle w:val="ListParagraph"/>
+        <w:numPr>
+          <w:ilvl w:val="2"/>
+          <w:numId w:val="1"/>
+        </w:numPr>
+        <w:rPr>
+          <w:sz w:val="24"/>
+          <w:szCs w:val="24"/>
+        </w:rPr>
+      </w:pPr>
+      <w:r>
+        <w:rPr>
+          <w:sz w:val="24"/>
+          <w:szCs w:val="24"/>
+        </w:rPr>
+        <w:t>When it’s experienced is also important, having it DURING physical activity predicts future physical activity, and having it after physical activity does NOT.</w:t>
+      </w:r>
+    </w:p>
+    <w:p>
+      <w:pPr>
+        <w:pStyle w:val="ListParagraph"/>
+        <w:numPr>
+          <w:ilvl w:val="1"/>
+          <w:numId w:val="1"/>
+        </w:numPr>
+        <w:rPr>
+          <w:sz w:val="24"/>
+          <w:szCs w:val="24"/>
+        </w:rPr>
+      </w:pPr>
+      <w:r>
+        <w:rPr>
+          <w:sz w:val="24"/>
+          <w:szCs w:val="24"/>
+        </w:rPr>
+        <w:t xml:space="preserve">Same with meditation, those that have positive affective response are over 4x more likely to continue 15 months later, compared to those that do not have the responses, in fact it was the only predictor that was </w:t>
+      </w:r>
+      <w:r>
+        <w:rPr>
+          <w:sz w:val="24"/>
+          <w:szCs w:val="24"/>
+        </w:rPr>
+        <w:t>statistically significant!</w:t>
+      </w:r>
+    </w:p>
+    <w:p>
+      <w:pPr>
+        <w:rPr>
+          <w:sz w:val="28"/>
+          <w:szCs w:val="28"/>
+        </w:rPr>
+      </w:pPr>
+      <w:r>
+        <w:rPr>
+          <w:sz w:val="28"/>
+          <w:szCs w:val="28"/>
+        </w:rPr>
+        <w:t>Upward Spiral Theory of Lifestyle Change</w:t>
+      </w:r>
+    </w:p>
+    <w:p>
+      <w:pPr>
+        <w:pStyle w:val="ListParagraph"/>
+        <w:numPr>
+          <w:ilvl w:val="0"/>
+          <w:numId w:val="1"/>
+        </w:numPr>
+        <w:rPr>
+          <w:sz w:val="24"/>
+          <w:szCs w:val="24"/>
+        </w:rPr>
+      </w:pPr>
+      <w:r>
+        <w:rPr>
+          <w:sz w:val="24"/>
+          <w:szCs w:val="24"/>
+        </w:rPr>
+        <w:t>Association b/w pleasantness and cues predictive of it, endow those cues with incentive salience, improving their ability to capture attention in the future.</w:t>
+      </w:r>
+    </w:p>
+    <w:p>
+      <w:pPr>
+        <w:pStyle w:val="ListParagraph"/>
+        <w:numPr>
+          <w:ilvl w:val="1"/>
+          <w:numId w:val="1"/>
+        </w:numPr>
+        <w:rPr>
+          <w:sz w:val="24"/>
+          <w:szCs w:val="24"/>
+        </w:rPr>
+      </w:pPr>
+      <w:r>
+        <w:rPr>
+          <w:sz w:val="24"/>
+          <w:szCs w:val="24"/>
+        </w:rPr>
+        <w:t>When these cues are seen later, the higher salience triggers wanting and seeking behavior (through dopamine!)</w:t>
+      </w:r>
+    </w:p>
+    <w:p>
+      <w:pPr>
+        <w:pStyle w:val="ListParagraph"/>
+        <w:numPr>
+          <w:ilvl w:val="1"/>
+          <w:numId w:val="1"/>
+        </w:numPr>
+        <w:rPr>
+          <w:sz w:val="24"/>
+          <w:szCs w:val="24"/>
+        </w:rPr>
+      </w:pPr>
+      <w:r>
+        <w:rPr>
+          <w:sz w:val="24"/>
+          <w:szCs w:val="24"/>
+        </w:rPr>
+        <w:lastRenderedPageBreak/>
+        <w:t>In a word task w/ positive, negative, or neutrally affective words, positive words were perceived as larger font than neutral or negative, showing how positive affect directly improves perceptibility and salience.</w:t>
+      </w:r>
+    </w:p>
+    <w:p>
+      <w:pPr>
+        <w:pStyle w:val="ListParagraph"/>
+        <w:numPr>
+          <w:ilvl w:val="0"/>
+          <w:numId w:val="1"/>
+        </w:numPr>
+        <w:rPr>
+          <w:sz w:val="24"/>
+          <w:szCs w:val="24"/>
+        </w:rPr>
+      </w:pPr>
+      <w:r>
+        <w:rPr>
+          <w:sz w:val="24"/>
+          <w:szCs w:val="24"/>
+        </w:rPr>
+        <w:t>Broaden-and-Build theory of emotion is also part of this framework, showing how positive affect can facilitate long-term adherence to good health behaviors.</w:t>
+      </w:r>
+    </w:p>
+    <w:p>
+      <w:pPr>
+        <w:pStyle w:val="ListParagraph"/>
+        <w:numPr>
+          <w:ilvl w:val="1"/>
+          <w:numId w:val="1"/>
+        </w:numPr>
+        <w:rPr>
+          <w:sz w:val="24"/>
+          <w:szCs w:val="24"/>
+        </w:rPr>
+      </w:pPr>
+      <w:r>
+        <w:rPr>
+          <w:sz w:val="24"/>
+          <w:szCs w:val="24"/>
+        </w:rPr>
+        <w:t>When positive affect is felt during a good health behavior, this creates nonconscious motivation for that activity, that grow stronger as personal resources (biological, cognitive, social, etc.) continues to build.</w:t>
+      </w:r>
+    </w:p>
+    <w:p>
+      <w:pPr>
+        <w:pStyle w:val="ListParagraph"/>
+        <w:numPr>
+          <w:ilvl w:val="1"/>
+          <w:numId w:val="1"/>
+        </w:numPr>
+        <w:rPr>
+          <w:sz w:val="24"/>
+          <w:szCs w:val="24"/>
+        </w:rPr>
+      </w:pPr>
+      <w:r>
+        <w:rPr>
+          <w:sz w:val="24"/>
+          <w:szCs w:val="24"/>
+        </w:rPr>
+        <w:t>Just as certain risk factors (obesity, pessimism, loneliness, etc.) deter health, some vantage resources (gained through positive behavior</w:t>
+      </w:r>
+      <w:r>
+        <w:rPr>
+          <w:sz w:val="24"/>
+          <w:szCs w:val="24"/>
+        </w:rPr>
+        <w:t>, cardiac health, broad-minded coping, social integration) support health.</w:t>
+      </w:r>
+    </w:p>
+    <w:p>
+      <w:pPr>
+        <w:pStyle w:val="ListParagraph"/>
+        <w:numPr>
+          <w:ilvl w:val="2"/>
+          <w:numId w:val="1"/>
+        </w:numPr>
+        <w:rPr>
+          <w:sz w:val="24"/>
+          <w:szCs w:val="24"/>
+        </w:rPr>
+      </w:pPr>
+      <w:r>
+        <w:rPr>
+          <w:sz w:val="24"/>
+          <w:szCs w:val="24"/>
+        </w:rPr>
+        <w:t>They do so by interacting (moderating) the positive AFFECT felt during good health behaviors.</w:t>
+      </w:r>
+    </w:p>
+    <w:p>
+      <w:pPr>
+        <w:pStyle w:val="ListParagraph"/>
+        <w:numPr>
+          <w:ilvl w:val="2"/>
+          <w:numId w:val="1"/>
+        </w:numPr>
+        <w:rPr>
+          <w:sz w:val="24"/>
+          <w:szCs w:val="24"/>
+        </w:rPr>
+      </w:pPr>
+      <w:r>
+        <w:rPr>
+          <w:sz w:val="24"/>
+          <w:szCs w:val="24"/>
+        </w:rPr>
+        <w:t>This positive affect then in turn strengthens the nonconscious motives, leading to building even MORE of the vantage resources!</w:t>
+      </w:r>
+    </w:p>
+    <w:p>
+      <w:pPr>
+        <w:rPr>
+          <w:sz w:val="28"/>
+          <w:szCs w:val="28"/>
+        </w:rPr>
+      </w:pPr>
+      <w:r>
+        <w:rPr>
+          <w:sz w:val="28"/>
+          <w:szCs w:val="28"/>
+        </w:rPr>
+        <w:t>Evidence for Upward Spiral’s Inner Loop: Positive Affect and Nonconscious Motive</w:t>
+      </w:r>
+    </w:p>
+    <w:p>
+      <w:pPr>
+        <w:pStyle w:val="ListParagraph"/>
+        <w:numPr>
+          <w:ilvl w:val="0"/>
+          <w:numId w:val="1"/>
+        </w:numPr>
+        <w:rPr>
+          <w:sz w:val="24"/>
+          <w:szCs w:val="24"/>
+        </w:rPr>
+      </w:pPr>
+      <w:r>
+        <w:rPr>
+          <w:sz w:val="24"/>
+          <w:szCs w:val="24"/>
+        </w:rPr>
+        <w:t>Many behavior choices are NOT due to conscious deliberations, but nonconscious motives instead.</w:t>
+      </w:r>
+    </w:p>
+    <w:p>
+      <w:pPr>
+        <w:pStyle w:val="ListParagraph"/>
+        <w:numPr>
+          <w:ilvl w:val="0"/>
+          <w:numId w:val="1"/>
+        </w:numPr>
+        <w:rPr>
+          <w:sz w:val="24"/>
+          <w:szCs w:val="24"/>
+        </w:rPr>
+      </w:pPr>
+      <w:r>
+        <w:rPr>
+          <w:sz w:val="24"/>
+          <w:szCs w:val="24"/>
+        </w:rPr>
+        <w:t>Positive affect is shown to be influential for nonconscious motives.</w:t>
+      </w:r>
+    </w:p>
+    <w:p>
+      <w:pPr>
+        <w:pStyle w:val="ListParagraph"/>
+        <w:numPr>
+          <w:ilvl w:val="1"/>
+          <w:numId w:val="1"/>
+        </w:numPr>
+        <w:rPr>
+          <w:sz w:val="24"/>
+          <w:szCs w:val="24"/>
+        </w:rPr>
+      </w:pPr>
+      <w:r>
+        <w:rPr>
+          <w:sz w:val="24"/>
+          <w:szCs w:val="24"/>
+        </w:rPr>
+        <w:t>Handgrip force is greatest w/ positive affect, for example.</w:t>
+      </w:r>
+    </w:p>
+    <w:p>
+      <w:pPr>
+        <w:pStyle w:val="ListParagraph"/>
+        <w:numPr>
+          <w:ilvl w:val="1"/>
+          <w:numId w:val="1"/>
+        </w:numPr>
+        <w:rPr>
+          <w:sz w:val="24"/>
+          <w:szCs w:val="24"/>
+        </w:rPr>
+      </w:pPr>
+      <w:r>
+        <w:rPr>
+          <w:sz w:val="24"/>
+          <w:szCs w:val="24"/>
+        </w:rPr>
+        <w:t>Generally, priming goal behaviors w/ positive affect increases desire to pursue the goals and motivation to complete them, without the participants being conscious of it!</w:t>
+      </w:r>
+    </w:p>
+    <w:p>
+      <w:pPr>
+        <w:pStyle w:val="ListParagraph"/>
+        <w:numPr>
+          <w:ilvl w:val="1"/>
+          <w:numId w:val="1"/>
+        </w:numPr>
+        <w:rPr>
+          <w:sz w:val="24"/>
+          <w:szCs w:val="24"/>
+        </w:rPr>
+      </w:pPr>
+      <w:r>
+        <w:rPr>
+          <w:sz w:val="24"/>
+          <w:szCs w:val="24"/>
+        </w:rPr>
+        <w:t>Even outwardly inducing positive affect can activate physical goals.</w:t>
+      </w:r>
+    </w:p>
+    <w:p>
+      <w:pPr>
+        <w:pStyle w:val="ListParagraph"/>
+        <w:numPr>
+          <w:ilvl w:val="2"/>
+          <w:numId w:val="1"/>
+        </w:numPr>
+        <w:rPr>
+          <w:sz w:val="24"/>
+          <w:szCs w:val="24"/>
+        </w:rPr>
+      </w:pPr>
+      <w:r>
+        <w:rPr>
+          <w:sz w:val="24"/>
+          <w:szCs w:val="24"/>
+        </w:rPr>
+        <w:t xml:space="preserve">Priming w/ positive affect </w:t>
+      </w:r>
+      <w:proofErr w:type="gramStart"/>
+      <w:r>
+        <w:rPr>
+          <w:sz w:val="24"/>
+          <w:szCs w:val="24"/>
+        </w:rPr>
+        <w:t>lead</w:t>
+      </w:r>
+      <w:proofErr w:type="gramEnd"/>
+      <w:r>
+        <w:rPr>
+          <w:sz w:val="24"/>
+          <w:szCs w:val="24"/>
+        </w:rPr>
+        <w:t xml:space="preserve"> to greater variety of physical activities tried and more openness to trying new physical activities.</w:t>
+      </w:r>
+    </w:p>
+    <w:p>
+      <w:pPr>
+        <w:pStyle w:val="ListParagraph"/>
+        <w:numPr>
+          <w:ilvl w:val="1"/>
+          <w:numId w:val="1"/>
+        </w:numPr>
+        <w:rPr>
+          <w:sz w:val="24"/>
+          <w:szCs w:val="24"/>
+        </w:rPr>
+      </w:pPr>
+      <w:r>
+        <w:rPr>
+          <w:sz w:val="24"/>
+          <w:szCs w:val="24"/>
+        </w:rPr>
+        <w:t>Positive spontaneous thoughts are moderately correlated with incentive salience, as is</w:t>
+      </w:r>
+      <w:r>
+        <w:rPr>
+          <w:sz w:val="24"/>
+          <w:szCs w:val="24"/>
+        </w:rPr>
+        <w:t xml:space="preserve"> conscious perception of one’s own thoughts </w:t>
+      </w:r>
+    </w:p>
+    <w:p>
+      <w:pPr>
+        <w:rPr>
+          <w:sz w:val="28"/>
+          <w:szCs w:val="28"/>
+        </w:rPr>
+      </w:pPr>
+      <w:r>
+        <w:rPr>
+          <w:sz w:val="28"/>
+          <w:szCs w:val="28"/>
+        </w:rPr>
+        <w:t>Evidence for the Upward Spiral Theory's Outer Loop: Modifiable Vantage Resources for Health Decision-Making</w:t>
+      </w:r>
+    </w:p>
+    <w:p>
+      <w:pPr>
+        <w:pStyle w:val="ListParagraph"/>
+        <w:numPr>
+          <w:ilvl w:val="0"/>
+          <w:numId w:val="1"/>
+        </w:numPr>
+        <w:rPr>
+          <w:sz w:val="24"/>
+          <w:szCs w:val="24"/>
+        </w:rPr>
+      </w:pPr>
+      <w:r>
+        <w:rPr>
+          <w:sz w:val="24"/>
+          <w:szCs w:val="24"/>
+        </w:rPr>
+        <w:t xml:space="preserve">Some limiting factors exist that can reduce the amount of pleasant affect from good health behaviors, </w:t>
+      </w:r>
+      <w:proofErr w:type="gramStart"/>
+      <w:r>
+        <w:rPr>
+          <w:sz w:val="24"/>
+          <w:szCs w:val="24"/>
+        </w:rPr>
+        <w:t>e.g.</w:t>
+      </w:r>
+      <w:proofErr w:type="gramEnd"/>
+      <w:r>
+        <w:rPr>
+          <w:sz w:val="24"/>
+          <w:szCs w:val="24"/>
+        </w:rPr>
+        <w:t xml:space="preserve"> lack of social support, physical limitations, unaccommodating environments, lack of time, being tired or stressed, or low socioeconomic status, can all affect how positive affect impacts health behaviors.</w:t>
+      </w:r>
+    </w:p>
+    <w:p>
+      <w:pPr>
+        <w:pStyle w:val="ListParagraph"/>
+        <w:numPr>
+          <w:ilvl w:val="0"/>
+          <w:numId w:val="1"/>
+        </w:numPr>
+        <w:rPr>
+          <w:sz w:val="24"/>
+          <w:szCs w:val="24"/>
+        </w:rPr>
+      </w:pPr>
     </w:p>
     <w:sectPr>
       <w:pgSz w:w="12240" w:h="15840"/>

</xml_diff>

<commit_message>
read 2.5 papers, had some stomach trouble, so good job pushing through! <3
</commit_message>
<xml_diff>
--- a/Comps Reading List/Positive Psychology - Gratefulness/Positive Psych - Gratefulness.docx
+++ b/Comps Reading List/Positive Psychology - Gratefulness/Positive Psych - Gratefulness.docx
@@ -2683,6 +2683,926 @@
           <w:ilvl w:val="0"/>
           <w:numId w:val="1"/>
         </w:numPr>
+        <w:rPr>
+          <w:sz w:val="24"/>
+          <w:szCs w:val="24"/>
+        </w:rPr>
+      </w:pPr>
+      <w:r>
+        <w:rPr>
+          <w:sz w:val="24"/>
+          <w:szCs w:val="24"/>
+        </w:rPr>
+        <w:t>Adding vantage resources, regardless of origin, further augments the experience of positive affect.</w:t>
+      </w:r>
+    </w:p>
+    <w:p>
+      <w:pPr>
+        <w:pStyle w:val="ListParagraph"/>
+        <w:numPr>
+          <w:ilvl w:val="1"/>
+          <w:numId w:val="1"/>
+        </w:numPr>
+        <w:rPr>
+          <w:sz w:val="24"/>
+          <w:szCs w:val="24"/>
+        </w:rPr>
+      </w:pPr>
+      <w:r>
+        <w:rPr>
+          <w:sz w:val="24"/>
+          <w:szCs w:val="24"/>
+        </w:rPr>
+        <w:lastRenderedPageBreak/>
+        <w:t>Cardiac vagal tone, a physical vantage resource, is a component of parasympathetic nervous system, and is an index of autonomic and emotional flexibility, and physical health.</w:t>
+      </w:r>
+    </w:p>
+    <w:p>
+      <w:pPr>
+        <w:pStyle w:val="ListParagraph"/>
+        <w:numPr>
+          <w:ilvl w:val="2"/>
+          <w:numId w:val="1"/>
+        </w:numPr>
+        <w:rPr>
+          <w:sz w:val="24"/>
+          <w:szCs w:val="24"/>
+        </w:rPr>
+      </w:pPr>
+      <w:r>
+        <w:rPr>
+          <w:sz w:val="24"/>
+          <w:szCs w:val="24"/>
+        </w:rPr>
+        <w:t>This can be improved with health behaviors, but also moderates the emotional reactions to health behaviors!</w:t>
+      </w:r>
+    </w:p>
+    <w:p>
+      <w:pPr>
+        <w:pStyle w:val="ListParagraph"/>
+        <w:numPr>
+          <w:ilvl w:val="2"/>
+          <w:numId w:val="1"/>
+        </w:numPr>
+        <w:rPr>
+          <w:sz w:val="24"/>
+          <w:szCs w:val="24"/>
+        </w:rPr>
+      </w:pPr>
+      <w:r>
+        <w:rPr>
+          <w:sz w:val="24"/>
+          <w:szCs w:val="24"/>
+        </w:rPr>
+        <w:t xml:space="preserve">Vagal tone was shown to improve after a </w:t>
+      </w:r>
+      <w:proofErr w:type="gramStart"/>
+      <w:r>
+        <w:rPr>
+          <w:sz w:val="24"/>
+          <w:szCs w:val="24"/>
+        </w:rPr>
+        <w:t>six week</w:t>
+      </w:r>
+      <w:proofErr w:type="gramEnd"/>
+      <w:r>
+        <w:rPr>
+          <w:sz w:val="24"/>
+          <w:szCs w:val="24"/>
+        </w:rPr>
+        <w:t xml:space="preserve"> mediation workshop, that also amplified the affect received from meditation!</w:t>
+      </w:r>
+    </w:p>
+    <w:p>
+      <w:pPr>
+        <w:pStyle w:val="ListParagraph"/>
+        <w:numPr>
+          <w:ilvl w:val="1"/>
+          <w:numId w:val="1"/>
+        </w:numPr>
+        <w:rPr>
+          <w:sz w:val="24"/>
+          <w:szCs w:val="24"/>
+        </w:rPr>
+      </w:pPr>
+      <w:r>
+        <w:rPr>
+          <w:sz w:val="24"/>
+          <w:szCs w:val="24"/>
+        </w:rPr>
+        <w:t xml:space="preserve">Oxytocin system is similar, as greater exogenous oxytocin increases positive affective reaction, </w:t>
+      </w:r>
+      <w:proofErr w:type="gramStart"/>
+      <w:r>
+        <w:rPr>
+          <w:sz w:val="24"/>
+          <w:szCs w:val="24"/>
+        </w:rPr>
+        <w:t>and also</w:t>
+      </w:r>
+      <w:proofErr w:type="gramEnd"/>
+      <w:r>
+        <w:rPr>
+          <w:sz w:val="24"/>
+          <w:szCs w:val="24"/>
+        </w:rPr>
+        <w:t xml:space="preserve"> can be built/grown over time.</w:t>
+      </w:r>
+    </w:p>
+    <w:p>
+      <w:pPr>
+        <w:pStyle w:val="ListParagraph"/>
+        <w:numPr>
+          <w:ilvl w:val="1"/>
+          <w:numId w:val="1"/>
+        </w:numPr>
+        <w:rPr>
+          <w:sz w:val="24"/>
+          <w:szCs w:val="24"/>
+        </w:rPr>
+      </w:pPr>
+      <w:r>
+        <w:rPr>
+          <w:sz w:val="24"/>
+          <w:szCs w:val="24"/>
+        </w:rPr>
+        <w:t>Flourishing mental health is a psychological vantage resource, it’s the lack of mental illness and presence of positive functioning.</w:t>
+      </w:r>
+    </w:p>
+    <w:p>
+      <w:pPr>
+        <w:pStyle w:val="ListParagraph"/>
+        <w:numPr>
+          <w:ilvl w:val="2"/>
+          <w:numId w:val="1"/>
+        </w:numPr>
+        <w:rPr>
+          <w:sz w:val="24"/>
+          <w:szCs w:val="24"/>
+        </w:rPr>
+      </w:pPr>
+      <w:r>
+        <w:rPr>
+          <w:sz w:val="24"/>
+          <w:szCs w:val="24"/>
+        </w:rPr>
+        <w:t>This was found to increase positive affect during a range of behaviors contributing to well-being.</w:t>
+      </w:r>
+    </w:p>
+    <w:p>
+      <w:pPr>
+        <w:pStyle w:val="ListParagraph"/>
+        <w:numPr>
+          <w:ilvl w:val="2"/>
+          <w:numId w:val="1"/>
+        </w:numPr>
+        <w:rPr>
+          <w:sz w:val="24"/>
+          <w:szCs w:val="24"/>
+        </w:rPr>
+      </w:pPr>
+      <w:r>
+        <w:rPr>
+          <w:sz w:val="24"/>
+          <w:szCs w:val="24"/>
+        </w:rPr>
+        <w:t>These reactions in turn forecasted increases in flourishing months later!</w:t>
+      </w:r>
+    </w:p>
+    <w:p>
+      <w:pPr>
+        <w:pStyle w:val="ListParagraph"/>
+        <w:numPr>
+          <w:ilvl w:val="1"/>
+          <w:numId w:val="1"/>
+        </w:numPr>
+        <w:rPr>
+          <w:sz w:val="24"/>
+          <w:szCs w:val="24"/>
+        </w:rPr>
+      </w:pPr>
+      <w:r>
+        <w:rPr>
+          <w:sz w:val="24"/>
+          <w:szCs w:val="24"/>
+        </w:rPr>
+        <w:t>Prioritizing positivity is a vantage resource, by structuring life to include pleasant experiences.</w:t>
+      </w:r>
+    </w:p>
+    <w:p>
+      <w:pPr>
+        <w:pStyle w:val="ListParagraph"/>
+        <w:numPr>
+          <w:ilvl w:val="2"/>
+          <w:numId w:val="1"/>
+        </w:numPr>
+        <w:rPr>
+          <w:sz w:val="24"/>
+          <w:szCs w:val="24"/>
+        </w:rPr>
+      </w:pPr>
+      <w:r>
+        <w:rPr>
+          <w:sz w:val="24"/>
+          <w:szCs w:val="24"/>
+        </w:rPr>
+        <w:t>People who score higher on self-reported positivity prioritization report greater positive affect in response to good health behaviors.</w:t>
+      </w:r>
+    </w:p>
+    <w:p>
+      <w:pPr>
+        <w:pStyle w:val="ListParagraph"/>
+        <w:numPr>
+          <w:ilvl w:val="2"/>
+          <w:numId w:val="1"/>
+        </w:numPr>
+        <w:rPr>
+          <w:sz w:val="24"/>
+          <w:szCs w:val="24"/>
+        </w:rPr>
+      </w:pPr>
+      <w:r>
+        <w:rPr>
+          <w:sz w:val="24"/>
+          <w:szCs w:val="24"/>
+        </w:rPr>
+        <w:t>Positive prioritization can also lead to greater positive affect over time!</w:t>
+      </w:r>
+    </w:p>
+    <w:p>
+      <w:pPr>
+        <w:rPr>
+          <w:sz w:val="28"/>
+          <w:szCs w:val="28"/>
+        </w:rPr>
+      </w:pPr>
+      <w:r>
+        <w:rPr>
+          <w:sz w:val="28"/>
+          <w:szCs w:val="28"/>
+        </w:rPr>
+        <w:t>Upward Spiral Theory compared to other theories of health behavior change</w:t>
+      </w:r>
+    </w:p>
+    <w:p>
+      <w:pPr>
+        <w:pStyle w:val="ListParagraph"/>
+        <w:numPr>
+          <w:ilvl w:val="0"/>
+          <w:numId w:val="1"/>
+        </w:numPr>
+        <w:rPr>
+          <w:sz w:val="24"/>
+          <w:szCs w:val="24"/>
+        </w:rPr>
+      </w:pPr>
+      <w:r>
+        <w:rPr>
+          <w:sz w:val="24"/>
+          <w:szCs w:val="24"/>
+        </w:rPr>
+        <w:t>Complements other theories of health behavior change</w:t>
+      </w:r>
+    </w:p>
+    <w:p>
+      <w:pPr>
+        <w:pStyle w:val="ListParagraph"/>
+        <w:numPr>
+          <w:ilvl w:val="1"/>
+          <w:numId w:val="1"/>
+        </w:numPr>
+        <w:rPr>
+          <w:sz w:val="24"/>
+          <w:szCs w:val="24"/>
+        </w:rPr>
+      </w:pPr>
+      <w:r>
+        <w:rPr>
+          <w:sz w:val="24"/>
+          <w:szCs w:val="24"/>
+        </w:rPr>
+        <w:t>Positive affect during good health behaviors</w:t>
+      </w:r>
+    </w:p>
+    <w:p>
+      <w:pPr>
+        <w:pStyle w:val="ListParagraph"/>
+        <w:numPr>
+          <w:ilvl w:val="1"/>
+          <w:numId w:val="1"/>
+        </w:numPr>
+        <w:rPr>
+          <w:sz w:val="24"/>
+          <w:szCs w:val="24"/>
+        </w:rPr>
+      </w:pPr>
+      <w:r>
+        <w:rPr>
+          <w:sz w:val="24"/>
+          <w:szCs w:val="24"/>
+        </w:rPr>
+        <w:t>Nonconscious motives on incentive salience</w:t>
+      </w:r>
+    </w:p>
+    <w:p>
+      <w:pPr>
+        <w:pStyle w:val="ListParagraph"/>
+        <w:numPr>
+          <w:ilvl w:val="1"/>
+          <w:numId w:val="1"/>
+        </w:numPr>
+        <w:rPr>
+          <w:sz w:val="24"/>
+          <w:szCs w:val="24"/>
+        </w:rPr>
+      </w:pPr>
+      <w:r>
+        <w:rPr>
+          <w:sz w:val="24"/>
+          <w:szCs w:val="24"/>
+        </w:rPr>
+        <w:t>Modifiable vantage resources that support increasing and nonconscious motives for positive good health behavior change.</w:t>
+      </w:r>
+    </w:p>
+    <w:p>
+      <w:pPr>
+        <w:pStyle w:val="ListParagraph"/>
+        <w:numPr>
+          <w:ilvl w:val="0"/>
+          <w:numId w:val="1"/>
+        </w:numPr>
+        <w:rPr>
+          <w:sz w:val="24"/>
+          <w:szCs w:val="24"/>
+        </w:rPr>
+      </w:pPr>
+      <w:r>
+        <w:rPr>
+          <w:sz w:val="24"/>
+          <w:szCs w:val="24"/>
+        </w:rPr>
+        <w:t>Other theories center on behavioral initiations.</w:t>
+      </w:r>
+    </w:p>
+    <w:p>
+      <w:pPr>
+        <w:pStyle w:val="ListParagraph"/>
+        <w:numPr>
+          <w:ilvl w:val="1"/>
+          <w:numId w:val="1"/>
+        </w:numPr>
+        <w:rPr>
+          <w:sz w:val="24"/>
+          <w:szCs w:val="24"/>
+        </w:rPr>
+      </w:pPr>
+      <w:r>
+        <w:rPr>
+          <w:sz w:val="24"/>
+          <w:szCs w:val="24"/>
+        </w:rPr>
+        <w:t>Upward spiral focuses on long-term behavioral maintenance that defines lifestyle changes.</w:t>
+      </w:r>
+    </w:p>
+    <w:p>
+      <w:pPr>
+        <w:pStyle w:val="ListParagraph"/>
+        <w:numPr>
+          <w:ilvl w:val="0"/>
+          <w:numId w:val="1"/>
+        </w:numPr>
+        <w:rPr>
+          <w:sz w:val="24"/>
+          <w:szCs w:val="24"/>
+        </w:rPr>
+      </w:pPr>
+      <w:r>
+        <w:rPr>
+          <w:sz w:val="24"/>
+          <w:szCs w:val="24"/>
+        </w:rPr>
+        <w:t>State of Change theory (Transtheoretical model TTM) proposes people can be at different stages of readiness to adopt good health behaviors</w:t>
+      </w:r>
+    </w:p>
+    <w:p>
+      <w:pPr>
+        <w:pStyle w:val="ListParagraph"/>
+        <w:numPr>
+          <w:ilvl w:val="1"/>
+          <w:numId w:val="1"/>
+        </w:numPr>
+        <w:rPr>
+          <w:sz w:val="24"/>
+          <w:szCs w:val="24"/>
+        </w:rPr>
+      </w:pPr>
+      <w:r>
+        <w:rPr>
+          <w:sz w:val="24"/>
+          <w:szCs w:val="24"/>
+        </w:rPr>
+        <w:t>Upward spiral theory concerns the later stages of change only, action/maintenance/termination, once a new behavior is enacted w/ concurrent positive affect, the implicit processes that change lifestyle ensue.</w:t>
+      </w:r>
+    </w:p>
+    <w:p>
+      <w:pPr>
+        <w:pStyle w:val="ListParagraph"/>
+        <w:numPr>
+          <w:ilvl w:val="0"/>
+          <w:numId w:val="1"/>
+        </w:numPr>
+        <w:rPr>
+          <w:sz w:val="24"/>
+          <w:szCs w:val="24"/>
+        </w:rPr>
+      </w:pPr>
+      <w:r>
+        <w:rPr>
+          <w:sz w:val="24"/>
+          <w:szCs w:val="24"/>
+        </w:rPr>
+        <w:t>Goal-setting theory: Holds that hard and specific goals for health change perform better than those with easy or abstract goals (</w:t>
+      </w:r>
+      <w:proofErr w:type="gramStart"/>
+      <w:r>
+        <w:rPr>
+          <w:sz w:val="24"/>
+          <w:szCs w:val="24"/>
+        </w:rPr>
+        <w:t>as long as</w:t>
+      </w:r>
+      <w:proofErr w:type="gramEnd"/>
+      <w:r>
+        <w:rPr>
+          <w:sz w:val="24"/>
+          <w:szCs w:val="24"/>
+        </w:rPr>
+        <w:t xml:space="preserve"> goals are not conflicting and truly reachable).</w:t>
+      </w:r>
+    </w:p>
+    <w:p>
+      <w:pPr>
+        <w:pStyle w:val="ListParagraph"/>
+        <w:numPr>
+          <w:ilvl w:val="1"/>
+          <w:numId w:val="1"/>
+        </w:numPr>
+        <w:rPr>
+          <w:sz w:val="24"/>
+          <w:szCs w:val="24"/>
+        </w:rPr>
+      </w:pPr>
+      <w:r>
+        <w:rPr>
+          <w:sz w:val="24"/>
+          <w:szCs w:val="24"/>
+        </w:rPr>
+        <w:t>Upward spiral specifies an additional condition needed to render goals likely to be sustained in the long-term. Individuals that work towards hard and specific goals that evoke positive emotions will be more likely to sustain behavior.</w:t>
+      </w:r>
+    </w:p>
+    <w:p>
+      <w:pPr>
+        <w:pStyle w:val="ListParagraph"/>
+        <w:numPr>
+          <w:ilvl w:val="0"/>
+          <w:numId w:val="1"/>
+        </w:numPr>
+        <w:rPr>
+          <w:sz w:val="24"/>
+          <w:szCs w:val="24"/>
+        </w:rPr>
+      </w:pPr>
+      <w:r>
+        <w:rPr>
+          <w:sz w:val="24"/>
+          <w:szCs w:val="24"/>
+        </w:rPr>
+        <w:lastRenderedPageBreak/>
+        <w:t>In general, these theories rely on behavioral intentions, which don’t always overlap with their actual behavioral engagement</w:t>
+      </w:r>
+    </w:p>
+    <w:p>
+      <w:pPr>
+        <w:pStyle w:val="ListParagraph"/>
+        <w:numPr>
+          <w:ilvl w:val="1"/>
+          <w:numId w:val="1"/>
+        </w:numPr>
+        <w:rPr>
+          <w:sz w:val="24"/>
+          <w:szCs w:val="24"/>
+        </w:rPr>
+      </w:pPr>
+      <w:r>
+        <w:rPr>
+          <w:sz w:val="24"/>
+          <w:szCs w:val="24"/>
+        </w:rPr>
+        <w:t>Moreover, these are conscious intentions.</w:t>
+      </w:r>
+    </w:p>
+    <w:p>
+      <w:pPr>
+        <w:pStyle w:val="ListParagraph"/>
+        <w:numPr>
+          <w:ilvl w:val="1"/>
+          <w:numId w:val="1"/>
+        </w:numPr>
+        <w:rPr>
+          <w:sz w:val="24"/>
+          <w:szCs w:val="24"/>
+        </w:rPr>
+      </w:pPr>
+      <w:r>
+        <w:rPr>
+          <w:sz w:val="24"/>
+          <w:szCs w:val="24"/>
+        </w:rPr>
+        <w:t>Thus, self-efficacy, the belief that one can do something, is a key component of upward spiral theory as well!</w:t>
+      </w:r>
+    </w:p>
+    <w:p>
+      <w:pPr>
+        <w:pStyle w:val="ListParagraph"/>
+        <w:numPr>
+          <w:ilvl w:val="2"/>
+          <w:numId w:val="1"/>
+        </w:numPr>
+        <w:rPr>
+          <w:sz w:val="24"/>
+          <w:szCs w:val="24"/>
+        </w:rPr>
+      </w:pPr>
+      <w:r>
+        <w:rPr>
+          <w:sz w:val="24"/>
+          <w:szCs w:val="24"/>
+        </w:rPr>
+        <w:t>Central to individual ability to identify/enact good health behaviors that spark positive affect.</w:t>
+      </w:r>
+    </w:p>
+    <w:p>
+      <w:pPr>
+        <w:pStyle w:val="ListParagraph"/>
+        <w:numPr>
+          <w:ilvl w:val="1"/>
+          <w:numId w:val="1"/>
+        </w:numPr>
+        <w:rPr>
+          <w:sz w:val="24"/>
+          <w:szCs w:val="24"/>
+        </w:rPr>
+      </w:pPr>
+      <w:r>
+        <w:rPr>
+          <w:sz w:val="24"/>
+          <w:szCs w:val="24"/>
+        </w:rPr>
+        <w:t>Theory of planned behavior unpacks conscious intent as a function of attitude towards behavior, norms, and behavioral control.</w:t>
+      </w:r>
+    </w:p>
+    <w:p>
+      <w:pPr>
+        <w:pStyle w:val="ListParagraph"/>
+        <w:numPr>
+          <w:ilvl w:val="2"/>
+          <w:numId w:val="1"/>
+        </w:numPr>
+        <w:rPr>
+          <w:sz w:val="24"/>
+          <w:szCs w:val="24"/>
+        </w:rPr>
+      </w:pPr>
+      <w:r>
+        <w:rPr>
+          <w:sz w:val="24"/>
+          <w:szCs w:val="24"/>
+        </w:rPr>
+        <w:t xml:space="preserve">Day to day behaviors often defy </w:t>
+      </w:r>
+      <w:proofErr w:type="gramStart"/>
+      <w:r>
+        <w:rPr>
+          <w:sz w:val="24"/>
+          <w:szCs w:val="24"/>
+        </w:rPr>
+        <w:t>willpower, and</w:t>
+      </w:r>
+      <w:proofErr w:type="gramEnd"/>
+      <w:r>
+        <w:rPr>
+          <w:sz w:val="24"/>
+          <w:szCs w:val="24"/>
+        </w:rPr>
+        <w:t xml:space="preserve"> are instead shaped by implicit emotions and nonconscious motives.</w:t>
+      </w:r>
+    </w:p>
+    <w:p>
+      <w:pPr>
+        <w:pStyle w:val="ListParagraph"/>
+        <w:numPr>
+          <w:ilvl w:val="1"/>
+          <w:numId w:val="1"/>
+        </w:numPr>
+        <w:rPr>
+          <w:sz w:val="24"/>
+          <w:szCs w:val="24"/>
+        </w:rPr>
+      </w:pPr>
+      <w:r>
+        <w:rPr>
+          <w:sz w:val="24"/>
+          <w:szCs w:val="24"/>
+        </w:rPr>
+        <w:t>The upward spiral theory shows that positive affect, even if nonconscious, as the source of motivation towards good health behavior, and the accrual of vantage resources (resilience, flexibility, passion, etc.)</w:t>
+      </w:r>
+      <w:r>
+        <w:rPr>
+          <w:sz w:val="24"/>
+          <w:szCs w:val="24"/>
+        </w:rPr>
+        <w:t xml:space="preserve"> that can impact behavioral control.</w:t>
+      </w:r>
+    </w:p>
+    <w:p>
+      <w:pPr>
+        <w:pStyle w:val="ListParagraph"/>
+        <w:numPr>
+          <w:ilvl w:val="0"/>
+          <w:numId w:val="1"/>
+        </w:numPr>
+        <w:rPr>
+          <w:sz w:val="24"/>
+          <w:szCs w:val="24"/>
+        </w:rPr>
+      </w:pPr>
+      <w:r>
+        <w:rPr>
+          <w:sz w:val="24"/>
+          <w:szCs w:val="24"/>
+        </w:rPr>
+        <w:t>Affective processes: Clearly affective processes, not just cognitive, affect behavior, over and above cognitive attitudes!</w:t>
+      </w:r>
+    </w:p>
+    <w:p>
+      <w:pPr>
+        <w:pStyle w:val="ListParagraph"/>
+        <w:numPr>
+          <w:ilvl w:val="1"/>
+          <w:numId w:val="1"/>
+        </w:numPr>
+        <w:rPr>
+          <w:sz w:val="24"/>
+          <w:szCs w:val="24"/>
+        </w:rPr>
+      </w:pPr>
+      <w:r>
+        <w:rPr>
+          <w:sz w:val="24"/>
+          <w:szCs w:val="24"/>
+        </w:rPr>
+        <w:t>Additionally, it is possible to change people’s affective attitudes towards behavior, using evaluative conditioning.</w:t>
+      </w:r>
+    </w:p>
+    <w:p>
+      <w:pPr>
+        <w:pStyle w:val="ListParagraph"/>
+        <w:numPr>
+          <w:ilvl w:val="1"/>
+          <w:numId w:val="1"/>
+        </w:numPr>
+        <w:rPr>
+          <w:sz w:val="24"/>
+          <w:szCs w:val="24"/>
+        </w:rPr>
+      </w:pPr>
+      <w:r>
+        <w:rPr>
+          <w:sz w:val="24"/>
+          <w:szCs w:val="24"/>
+        </w:rPr>
+        <w:t>Thus, affective attitudes towards any behavior can indeed subsequently motivate further behavior.</w:t>
+      </w:r>
+    </w:p>
+    <w:p>
+      <w:pPr>
+        <w:rPr>
+          <w:sz w:val="24"/>
+          <w:szCs w:val="24"/>
+        </w:rPr>
+      </w:pPr>
+      <w:r>
+        <w:rPr>
+          <w:sz w:val="24"/>
+          <w:szCs w:val="24"/>
+        </w:rPr>
+        <w:t>Upward spiral theory goes beyond just affective attitudes and evaluative conditioning, by understanding the scientific mechanisms (nonconscious processes and vantage resources) through which these affective constructs operate!</w:t>
+      </w:r>
+      <w:r>
+        <w:rPr>
+          <w:sz w:val="24"/>
+          <w:szCs w:val="24"/>
+        </w:rPr>
+        <w:t xml:space="preserve"> Upward spirals are essentially evaluative condition as it unfolds in real life, not just an artificial lab setting.</w:t>
+      </w:r>
+    </w:p>
+    <w:p>
+      <w:pPr>
+        <w:rPr>
+          <w:sz w:val="28"/>
+          <w:szCs w:val="28"/>
+        </w:rPr>
+      </w:pPr>
+      <w:r>
+        <w:rPr>
+          <w:sz w:val="28"/>
+          <w:szCs w:val="28"/>
+        </w:rPr>
+        <w:t>Future Directions?</w:t>
+      </w:r>
+    </w:p>
+    <w:p>
+      <w:pPr>
+        <w:pStyle w:val="ListParagraph"/>
+        <w:numPr>
+          <w:ilvl w:val="0"/>
+          <w:numId w:val="1"/>
+        </w:numPr>
+        <w:rPr>
+          <w:sz w:val="24"/>
+          <w:szCs w:val="24"/>
+        </w:rPr>
+      </w:pPr>
+      <w:r>
+        <w:rPr>
+          <w:sz w:val="24"/>
+          <w:szCs w:val="24"/>
+        </w:rPr>
+        <w:t>Pursue positivity with normal standards in mind</w:t>
+      </w:r>
+    </w:p>
+    <w:p>
+      <w:pPr>
+        <w:pStyle w:val="ListParagraph"/>
+        <w:numPr>
+          <w:ilvl w:val="0"/>
+          <w:numId w:val="1"/>
+        </w:numPr>
+        <w:rPr>
+          <w:sz w:val="24"/>
+          <w:szCs w:val="24"/>
+        </w:rPr>
+      </w:pPr>
+      <w:r>
+        <w:rPr>
+          <w:sz w:val="24"/>
+          <w:szCs w:val="24"/>
+        </w:rPr>
+        <w:t>Prioritize positivity at various stages of goal setting</w:t>
+      </w:r>
+    </w:p>
+    <w:p>
+      <w:pPr>
+        <w:pStyle w:val="ListParagraph"/>
+        <w:numPr>
+          <w:ilvl w:val="1"/>
+          <w:numId w:val="1"/>
+        </w:numPr>
+        <w:rPr>
+          <w:sz w:val="24"/>
+          <w:szCs w:val="24"/>
+        </w:rPr>
+      </w:pPr>
+      <w:r>
+        <w:rPr>
+          <w:sz w:val="24"/>
+          <w:szCs w:val="24"/>
+        </w:rPr>
+        <w:t>Choosing more enjoyable good health behaviors for example.</w:t>
+      </w:r>
+    </w:p>
+    <w:p>
+      <w:pPr>
+        <w:pStyle w:val="ListParagraph"/>
+        <w:numPr>
+          <w:ilvl w:val="1"/>
+          <w:numId w:val="1"/>
+        </w:numPr>
+        <w:rPr>
+          <w:sz w:val="24"/>
+          <w:szCs w:val="24"/>
+        </w:rPr>
+      </w:pPr>
+      <w:r>
+        <w:rPr>
+          <w:sz w:val="24"/>
+          <w:szCs w:val="24"/>
+        </w:rPr>
+        <w:t>Scheduling pleasant events in daily life.</w:t>
+      </w:r>
+    </w:p>
+    <w:p>
+      <w:pPr>
+        <w:pStyle w:val="ListParagraph"/>
+        <w:numPr>
+          <w:ilvl w:val="1"/>
+          <w:numId w:val="1"/>
+        </w:numPr>
+        <w:rPr>
+          <w:sz w:val="24"/>
+          <w:szCs w:val="24"/>
+        </w:rPr>
+      </w:pPr>
+      <w:r>
+        <w:rPr>
+          <w:sz w:val="24"/>
+          <w:szCs w:val="24"/>
+        </w:rPr>
+        <w:t>When engaging with activities, nurture positive affective experiences as they occur by leveraging mindfulness.</w:t>
+      </w:r>
+    </w:p>
+    <w:p>
+      <w:pPr>
+        <w:pStyle w:val="ListParagraph"/>
+        <w:numPr>
+          <w:ilvl w:val="1"/>
+          <w:numId w:val="1"/>
+        </w:numPr>
+        <w:rPr>
+          <w:sz w:val="24"/>
+          <w:szCs w:val="24"/>
+        </w:rPr>
+      </w:pPr>
+      <w:r>
+        <w:rPr>
+          <w:sz w:val="24"/>
+          <w:szCs w:val="24"/>
+        </w:rPr>
+        <w:t>Evaluate the activity afterwards and see if there is something you might find more fun!</w:t>
+      </w:r>
+    </w:p>
+    <w:p>
+      <w:pPr>
+        <w:pStyle w:val="ListParagraph"/>
+        <w:numPr>
+          <w:ilvl w:val="0"/>
+          <w:numId w:val="1"/>
+        </w:numPr>
+        <w:rPr>
+          <w:sz w:val="24"/>
+          <w:szCs w:val="24"/>
+        </w:rPr>
+      </w:pPr>
+      <w:r>
+        <w:rPr>
+          <w:sz w:val="24"/>
+          <w:szCs w:val="24"/>
+        </w:rPr>
+        <w:t>Limits are very clear</w:t>
+      </w:r>
+    </w:p>
+    <w:p>
+      <w:pPr>
+        <w:pStyle w:val="ListParagraph"/>
+        <w:numPr>
+          <w:ilvl w:val="1"/>
+          <w:numId w:val="1"/>
+        </w:numPr>
+        <w:rPr>
+          <w:sz w:val="24"/>
+          <w:szCs w:val="24"/>
+        </w:rPr>
+      </w:pPr>
+      <w:r>
+        <w:rPr>
+          <w:sz w:val="24"/>
+          <w:szCs w:val="24"/>
+        </w:rPr>
+        <w:t>It applies more to increasing positive health behaviors than reducing negative health behaviors (smoking, excessing drinking, etc.)</w:t>
+      </w:r>
+    </w:p>
+    <w:p>
+      <w:pPr>
+        <w:pStyle w:val="ListParagraph"/>
+        <w:numPr>
+          <w:ilvl w:val="1"/>
+          <w:numId w:val="1"/>
+        </w:numPr>
+        <w:rPr>
+          <w:sz w:val="24"/>
+          <w:szCs w:val="24"/>
+        </w:rPr>
+      </w:pPr>
+      <w:r>
+        <w:rPr>
+          <w:sz w:val="24"/>
+          <w:szCs w:val="24"/>
+        </w:rPr>
+        <w:t>Really difficult to directly test it by looking at people’s actual lifestyle choices.</w:t>
+      </w:r>
+    </w:p>
+    <w:p>
+      <w:pPr>
         <w:rPr>
           <w:sz w:val="24"/>
           <w:szCs w:val="24"/>

</xml_diff>

<commit_message>
Did a good amount of work setting up our new protocol draft, and read part of 1 paper <3
</commit_message>
<xml_diff>
--- a/Comps Reading List/Positive Psychology - Gratefulness/Positive Psych - Gratefulness.docx
+++ b/Comps Reading List/Positive Psychology - Gratefulness/Positive Psych - Gratefulness.docx
@@ -4975,10 +4975,467 @@
     <w:p>
       <w:pPr>
         <w:rPr>
-          <w:sz w:val="24"/>
-          <w:szCs w:val="24"/>
-        </w:rPr>
-      </w:pPr>
+          <w:sz w:val="32"/>
+          <w:szCs w:val="32"/>
+        </w:rPr>
+      </w:pPr>
+    </w:p>
+    <w:p>
+      <w:pPr>
+        <w:rPr>
+          <w:sz w:val="32"/>
+          <w:szCs w:val="32"/>
+        </w:rPr>
+      </w:pPr>
+      <w:r>
+        <w:rPr>
+          <w:sz w:val="32"/>
+          <w:szCs w:val="32"/>
+        </w:rPr>
+        <w:t xml:space="preserve">Emmons 2003: </w:t>
+      </w:r>
+      <w:r>
+        <w:rPr>
+          <w:sz w:val="32"/>
+          <w:szCs w:val="32"/>
+        </w:rPr>
+        <w:t>Counting Blessings Versus Burdens: An Experimental Investigation of</w:t>
+      </w:r>
+      <w:r>
+        <w:rPr>
+          <w:sz w:val="32"/>
+          <w:szCs w:val="32"/>
+        </w:rPr>
+        <w:t xml:space="preserve"> </w:t>
+      </w:r>
+      <w:r>
+        <w:rPr>
+          <w:sz w:val="32"/>
+          <w:szCs w:val="32"/>
+        </w:rPr>
+        <w:t>Gratitude and Subjective Well-Being in Daily Life</w:t>
+      </w:r>
+    </w:p>
+    <w:p>
+      <w:pPr>
+        <w:pStyle w:val="ListParagraph"/>
+        <w:numPr>
+          <w:ilvl w:val="0"/>
+          <w:numId w:val="1"/>
+        </w:numPr>
+        <w:rPr>
+          <w:sz w:val="24"/>
+          <w:szCs w:val="24"/>
+        </w:rPr>
+      </w:pPr>
+      <w:r>
+        <w:rPr>
+          <w:sz w:val="24"/>
+          <w:szCs w:val="24"/>
+        </w:rPr>
+        <w:t>The effect of a grateful outlook on psychological and physiological well-being</w:t>
+      </w:r>
+    </w:p>
+    <w:p>
+      <w:pPr>
+        <w:pStyle w:val="ListParagraph"/>
+        <w:numPr>
+          <w:ilvl w:val="0"/>
+          <w:numId w:val="1"/>
+        </w:numPr>
+        <w:rPr>
+          <w:sz w:val="24"/>
+          <w:szCs w:val="24"/>
+        </w:rPr>
+      </w:pPr>
+      <w:r>
+        <w:rPr>
+          <w:sz w:val="24"/>
+          <w:szCs w:val="24"/>
+        </w:rPr>
+        <w:t>Participants assigned to one of 3 conditions (hassles, gratitude, or neutral life/social comparisons)</w:t>
+      </w:r>
+    </w:p>
+    <w:p>
+      <w:pPr>
+        <w:pStyle w:val="ListParagraph"/>
+        <w:numPr>
+          <w:ilvl w:val="1"/>
+          <w:numId w:val="1"/>
+        </w:numPr>
+        <w:rPr>
+          <w:sz w:val="24"/>
+          <w:szCs w:val="24"/>
+        </w:rPr>
+      </w:pPr>
+      <w:r>
+        <w:rPr>
+          <w:sz w:val="24"/>
+          <w:szCs w:val="24"/>
+        </w:rPr>
+        <w:t>Kept weekly (1</w:t>
+      </w:r>
+      <w:r>
+        <w:rPr>
+          <w:sz w:val="24"/>
+          <w:szCs w:val="24"/>
+          <w:vertAlign w:val="superscript"/>
+        </w:rPr>
+        <w:t>st</w:t>
+      </w:r>
+      <w:r>
+        <w:rPr>
+          <w:sz w:val="24"/>
+          <w:szCs w:val="24"/>
+        </w:rPr>
+        <w:t xml:space="preserve"> study) or daily (2</w:t>
+      </w:r>
+      <w:r>
+        <w:rPr>
+          <w:sz w:val="24"/>
+          <w:szCs w:val="24"/>
+          <w:vertAlign w:val="superscript"/>
+        </w:rPr>
+        <w:t>nd</w:t>
+      </w:r>
+      <w:r>
+        <w:rPr>
+          <w:sz w:val="24"/>
+          <w:szCs w:val="24"/>
+        </w:rPr>
+        <w:t xml:space="preserve"> study) records of moods, coping behaviors, health behaviors, physique, and overall life appraisal.</w:t>
+      </w:r>
+    </w:p>
+    <w:p>
+      <w:pPr>
+        <w:pStyle w:val="ListParagraph"/>
+        <w:numPr>
+          <w:ilvl w:val="0"/>
+          <w:numId w:val="1"/>
+        </w:numPr>
+        <w:rPr>
+          <w:sz w:val="24"/>
+          <w:szCs w:val="24"/>
+        </w:rPr>
+      </w:pPr>
+      <w:r>
+        <w:rPr>
+          <w:sz w:val="24"/>
+          <w:szCs w:val="24"/>
+        </w:rPr>
+        <w:t>In a third study, people w/ neuromuscular disease were assigned to either gratitude condition, or a control condition.</w:t>
+      </w:r>
+    </w:p>
+    <w:p>
+      <w:pPr>
+        <w:pStyle w:val="ListParagraph"/>
+        <w:numPr>
+          <w:ilvl w:val="0"/>
+          <w:numId w:val="1"/>
+        </w:numPr>
+        <w:rPr>
+          <w:sz w:val="24"/>
+          <w:szCs w:val="24"/>
+        </w:rPr>
+      </w:pPr>
+      <w:r>
+        <w:rPr>
+          <w:sz w:val="24"/>
+          <w:szCs w:val="24"/>
+        </w:rPr>
+        <w:t>Across all groups, gratitude-outlook groups had better positive outcomes, especially on positive affect.</w:t>
+      </w:r>
+    </w:p>
+    <w:p>
+      <w:pPr>
+        <w:rPr>
+          <w:sz w:val="28"/>
+          <w:szCs w:val="28"/>
+        </w:rPr>
+      </w:pPr>
+      <w:r>
+        <w:rPr>
+          <w:sz w:val="28"/>
+          <w:szCs w:val="28"/>
+        </w:rPr>
+        <w:t>Meaning of Gratitude:</w:t>
+      </w:r>
+    </w:p>
+    <w:p>
+      <w:pPr>
+        <w:pStyle w:val="ListParagraph"/>
+        <w:numPr>
+          <w:ilvl w:val="0"/>
+          <w:numId w:val="1"/>
+        </w:numPr>
+        <w:rPr>
+          <w:sz w:val="24"/>
+          <w:szCs w:val="24"/>
+        </w:rPr>
+      </w:pPr>
+      <w:r>
+        <w:rPr>
+          <w:sz w:val="24"/>
+          <w:szCs w:val="24"/>
+        </w:rPr>
+        <w:t>Defined as other-directed, as well as to nature or nonhuman sources</w:t>
+      </w:r>
+    </w:p>
+    <w:p>
+      <w:pPr>
+        <w:pStyle w:val="ListParagraph"/>
+        <w:numPr>
+          <w:ilvl w:val="0"/>
+          <w:numId w:val="1"/>
+        </w:numPr>
+        <w:rPr>
+          <w:sz w:val="24"/>
+          <w:szCs w:val="24"/>
+        </w:rPr>
+      </w:pPr>
+      <w:r>
+        <w:rPr>
+          <w:sz w:val="24"/>
+          <w:szCs w:val="24"/>
+        </w:rPr>
+        <w:t>As an emotion, it is an attribution-dependent state, resulting from a 2 step process.</w:t>
+      </w:r>
+    </w:p>
+    <w:p>
+      <w:pPr>
+        <w:pStyle w:val="ListParagraph"/>
+        <w:numPr>
+          <w:ilvl w:val="1"/>
+          <w:numId w:val="1"/>
+        </w:numPr>
+        <w:rPr>
+          <w:sz w:val="24"/>
+          <w:szCs w:val="24"/>
+        </w:rPr>
+      </w:pPr>
+      <w:r>
+        <w:rPr>
+          <w:sz w:val="24"/>
+          <w:szCs w:val="24"/>
+        </w:rPr>
+        <w:t>(A): Recognizing that one has obtained a positive outcome</w:t>
+      </w:r>
+    </w:p>
+    <w:p>
+      <w:pPr>
+        <w:pStyle w:val="ListParagraph"/>
+        <w:numPr>
+          <w:ilvl w:val="1"/>
+          <w:numId w:val="1"/>
+        </w:numPr>
+        <w:rPr>
+          <w:sz w:val="24"/>
+          <w:szCs w:val="24"/>
+        </w:rPr>
+      </w:pPr>
+      <w:r>
+        <w:rPr>
+          <w:sz w:val="24"/>
+          <w:szCs w:val="24"/>
+        </w:rPr>
+        <w:t>(B): Recognizing that there is an external source for this positive outcome</w:t>
+      </w:r>
+    </w:p>
+    <w:p>
+      <w:pPr>
+        <w:pStyle w:val="ListParagraph"/>
+        <w:numPr>
+          <w:ilvl w:val="2"/>
+          <w:numId w:val="1"/>
+        </w:numPr>
+        <w:rPr>
+          <w:sz w:val="24"/>
+          <w:szCs w:val="24"/>
+        </w:rPr>
+      </w:pPr>
+      <w:r>
+        <w:rPr>
+          <w:sz w:val="24"/>
+          <w:szCs w:val="24"/>
+        </w:rPr>
+        <w:t>Is this necessary? Could one be grateful to oneself?</w:t>
+      </w:r>
+    </w:p>
+    <w:p>
+      <w:pPr>
+        <w:rPr>
+          <w:sz w:val="28"/>
+          <w:szCs w:val="28"/>
+        </w:rPr>
+      </w:pPr>
+      <w:r>
+        <w:rPr>
+          <w:sz w:val="28"/>
+          <w:szCs w:val="28"/>
+        </w:rPr>
+        <w:t>Association between Gratitude, Happiness, and Well-Being:</w:t>
+      </w:r>
+    </w:p>
+    <w:p>
+      <w:pPr>
+        <w:pStyle w:val="ListParagraph"/>
+        <w:numPr>
+          <w:ilvl w:val="0"/>
+          <w:numId w:val="1"/>
+        </w:numPr>
+        <w:rPr>
+          <w:sz w:val="24"/>
+          <w:szCs w:val="24"/>
+        </w:rPr>
+      </w:pPr>
+      <w:r>
+        <w:rPr>
+          <w:sz w:val="24"/>
+          <w:szCs w:val="24"/>
+        </w:rPr>
+        <w:t>Gratitude is a moderately pleasant and activating emotion</w:t>
+      </w:r>
+    </w:p>
+    <w:p>
+      <w:pPr>
+        <w:pStyle w:val="ListParagraph"/>
+        <w:numPr>
+          <w:ilvl w:val="1"/>
+          <w:numId w:val="1"/>
+        </w:numPr>
+        <w:rPr>
+          <w:sz w:val="24"/>
+          <w:szCs w:val="24"/>
+        </w:rPr>
+      </w:pPr>
+      <w:r>
+        <w:rPr>
+          <w:sz w:val="24"/>
+          <w:szCs w:val="24"/>
+        </w:rPr>
+        <w:t>Thus, linked with other positive emotions including contentment, happiness, pride, and hope.</w:t>
+      </w:r>
+    </w:p>
+    <w:p>
+      <w:pPr>
+        <w:pStyle w:val="ListParagraph"/>
+        <w:numPr>
+          <w:ilvl w:val="0"/>
+          <w:numId w:val="1"/>
+        </w:numPr>
+        <w:rPr>
+          <w:sz w:val="24"/>
+          <w:szCs w:val="24"/>
+        </w:rPr>
+      </w:pPr>
+      <w:r>
+        <w:rPr>
+          <w:sz w:val="24"/>
+          <w:szCs w:val="24"/>
+        </w:rPr>
+        <w:t>McCullough finds that gratitude is related to, but distinct from, trait measures of positive affect, vitality, optimism, envy, depression, or anxiety.</w:t>
+      </w:r>
+    </w:p>
+    <w:p>
+      <w:pPr>
+        <w:pStyle w:val="ListParagraph"/>
+        <w:numPr>
+          <w:ilvl w:val="1"/>
+          <w:numId w:val="1"/>
+        </w:numPr>
+        <w:rPr>
+          <w:sz w:val="24"/>
+          <w:szCs w:val="24"/>
+        </w:rPr>
+      </w:pPr>
+      <w:r>
+        <w:rPr>
+          <w:sz w:val="24"/>
+          <w:szCs w:val="24"/>
+        </w:rPr>
+        <w:t>It is unique from happiness</w:t>
+      </w:r>
+    </w:p>
+    <w:p>
+      <w:pPr>
+        <w:pStyle w:val="ListParagraph"/>
+        <w:numPr>
+          <w:ilvl w:val="0"/>
+          <w:numId w:val="1"/>
+        </w:numPr>
+        <w:rPr>
+          <w:sz w:val="24"/>
+          <w:szCs w:val="24"/>
+        </w:rPr>
+      </w:pPr>
+      <w:r>
+        <w:rPr>
+          <w:sz w:val="24"/>
+          <w:szCs w:val="24"/>
+        </w:rPr>
+        <w:t>Perhaps gratefulness is an adaptive response which shapes positive interpretation of everyday experiences.</w:t>
+      </w:r>
+    </w:p>
+    <w:p>
+      <w:pPr>
+        <w:pStyle w:val="ListParagraph"/>
+        <w:numPr>
+          <w:ilvl w:val="1"/>
+          <w:numId w:val="1"/>
+        </w:numPr>
+        <w:rPr>
+          <w:sz w:val="24"/>
+          <w:szCs w:val="24"/>
+        </w:rPr>
+      </w:pPr>
+      <w:r>
+        <w:rPr>
+          <w:sz w:val="24"/>
+          <w:szCs w:val="24"/>
+        </w:rPr>
+        <w:lastRenderedPageBreak/>
+        <w:t>Noticing, savoring, and appreciating the good things in life is crucial to well-being</w:t>
+      </w:r>
+    </w:p>
+    <w:p>
+      <w:pPr>
+        <w:pStyle w:val="ListParagraph"/>
+        <w:numPr>
+          <w:ilvl w:val="1"/>
+          <w:numId w:val="1"/>
+        </w:numPr>
+        <w:rPr>
+          <w:sz w:val="24"/>
+          <w:szCs w:val="24"/>
+        </w:rPr>
+      </w:pPr>
+      <w:r>
+        <w:rPr>
+          <w:sz w:val="24"/>
+          <w:szCs w:val="24"/>
+        </w:rPr>
+        <w:t>Adaptation to satisfaction can be counteracted by being constantly awareness of how fortunate one’s condition is, and how bad it could be otherwise (or was before!)</w:t>
+      </w:r>
+    </w:p>
+    <w:p>
+      <w:pPr>
+        <w:pStyle w:val="ListParagraph"/>
+        <w:numPr>
+          <w:ilvl w:val="0"/>
+          <w:numId w:val="1"/>
+        </w:numPr>
+        <w:rPr>
+          <w:sz w:val="24"/>
+          <w:szCs w:val="24"/>
+        </w:rPr>
+      </w:pPr>
+      <w:r>
+        <w:rPr>
+          <w:sz w:val="24"/>
+          <w:szCs w:val="24"/>
+        </w:rPr>
+        <w:t>Still, need more additional research, the purpose of this study is to unambiguously determine whether gratitude exerts a causal effect on happiness and well-being in an experimental study with gratitude manipulated and positive outcomes observed.</w:t>
+      </w:r>
     </w:p>
     <w:sectPr>
       <w:pgSz w:w="12240" w:h="15840"/>

</xml_diff>